<commit_message>
completer le rapports de TP
</commit_message>
<xml_diff>
--- a/rapport_séance_de_TP_numéro_1_2_3_4_5_6.docx
+++ b/rapport_séance_de_TP_numéro_1_2_3_4_5_6.docx
@@ -1,6 +1,6 @@
 
 <file path=word/document.xml><?xml version="1.0" encoding="utf-8"?>
-<w:document xmlns:wpc="http://schemas.microsoft.com/office/word/2010/wordprocessingCanvas" xmlns:cx="http://schemas.microsoft.com/office/drawing/2014/chartex" xmlns:mc="http://schemas.openxmlformats.org/markup-compatibility/2006" xmlns:o="urn:schemas-microsoft-com:office:office" xmlns:r="http://schemas.openxmlformats.org/officeDocument/2006/relationships" xmlns:m="http://schemas.openxmlformats.org/officeDocument/2006/math" xmlns:v="urn:schemas-microsoft-com:vml" xmlns:wp14="http://schemas.microsoft.com/office/word/2010/wordprocessingDrawing" xmlns:wp="http://schemas.openxmlformats.org/drawingml/2006/wordprocessingDrawing" xmlns:w10="urn:schemas-microsoft-com:office:word" xmlns:w="http://schemas.openxmlformats.org/wordprocessingml/2006/main" xmlns:w14="http://schemas.microsoft.com/office/word/2010/wordml" xmlns:w15="http://schemas.microsoft.com/office/word/2012/wordml" xmlns:w16se="http://schemas.microsoft.com/office/word/2015/wordml/symex" xmlns:wpg="http://schemas.microsoft.com/office/word/2010/wordprocessingGroup" xmlns:wpi="http://schemas.microsoft.com/office/word/2010/wordprocessingInk" xmlns:wne="http://schemas.microsoft.com/office/word/2006/wordml" xmlns:wps="http://schemas.microsoft.com/office/word/2010/wordprocessingShape" mc:Ignorable="w14 w15 w16se wp14">
+<w:document xmlns:wpc="http://schemas.microsoft.com/office/word/2010/wordprocessingCanvas" xmlns:cx="http://schemas.microsoft.com/office/drawing/2014/chartex" xmlns:cx1="http://schemas.microsoft.com/office/drawing/2015/9/8/chartex" xmlns:cx2="http://schemas.microsoft.com/office/drawing/2015/10/21/chartex" xmlns:cx3="http://schemas.microsoft.com/office/drawing/2016/5/9/chartex" xmlns:cx4="http://schemas.microsoft.com/office/drawing/2016/5/10/chartex" xmlns:cx5="http://schemas.microsoft.com/office/drawing/2016/5/11/chartex" xmlns:cx6="http://schemas.microsoft.com/office/drawing/2016/5/12/chartex" xmlns:cx7="http://schemas.microsoft.com/office/drawing/2016/5/13/chartex" xmlns:cx8="http://schemas.microsoft.com/office/drawing/2016/5/14/chartex" xmlns:mc="http://schemas.openxmlformats.org/markup-compatibility/2006" xmlns:aink="http://schemas.microsoft.com/office/drawing/2016/ink" xmlns:am3d="http://schemas.microsoft.com/office/drawing/2017/model3d" xmlns:o="urn:schemas-microsoft-com:office:office" xmlns:r="http://schemas.openxmlformats.org/officeDocument/2006/relationships" xmlns:m="http://schemas.openxmlformats.org/officeDocument/2006/math" xmlns:v="urn:schemas-microsoft-com:vml" xmlns:wp14="http://schemas.microsoft.com/office/word/2010/wordprocessingDrawing" xmlns:wp="http://schemas.openxmlformats.org/drawingml/2006/wordprocessingDrawing" xmlns:w10="urn:schemas-microsoft-com:office:word" xmlns:w="http://schemas.openxmlformats.org/wordprocessingml/2006/main" xmlns:w14="http://schemas.microsoft.com/office/word/2010/wordml" xmlns:w15="http://schemas.microsoft.com/office/word/2012/wordml" xmlns:w16cid="http://schemas.microsoft.com/office/word/2016/wordml/cid" xmlns:w16se="http://schemas.microsoft.com/office/word/2015/wordml/symex" xmlns:wpg="http://schemas.microsoft.com/office/word/2010/wordprocessingGroup" xmlns:wpi="http://schemas.microsoft.com/office/word/2010/wordprocessingInk" xmlns:wne="http://schemas.microsoft.com/office/word/2006/wordml" xmlns:wps="http://schemas.microsoft.com/office/word/2010/wordprocessingShape" mc:Ignorable="w14 w15 w16se w16cid wp14">
   <w:body>
     <w:p>
       <w:pPr>
@@ -9,40 +9,36 @@
       <w:r>
         <w:rPr>
           <w:noProof/>
-          <w:lang w:eastAsia="fr-FR" w:bidi="ar-SA"/>
         </w:rPr>
         <w:drawing>
-          <wp:anchor distT="0" distB="0" distL="114300" distR="114300" simplePos="0" relativeHeight="3" behindDoc="0" locked="0" layoutInCell="1" allowOverlap="1">
+          <wp:anchor distT="0" distB="0" distL="114300" distR="114300" simplePos="0" relativeHeight="251658240" behindDoc="0" locked="0" layoutInCell="1" hidden="0" allowOverlap="1" wp14:anchorId="379CB19F" wp14:editId="11570398">
             <wp:simplePos x="0" y="0"/>
             <wp:positionH relativeFrom="column">
-              <wp:posOffset>-304800</wp:posOffset>
+              <wp:posOffset>-304799</wp:posOffset>
             </wp:positionH>
             <wp:positionV relativeFrom="paragraph">
-              <wp:posOffset>-292100</wp:posOffset>
+              <wp:posOffset>-292099</wp:posOffset>
             </wp:positionV>
             <wp:extent cx="1612900" cy="647700"/>
             <wp:effectExtent l="0" t="0" r="0" b="0"/>
             <wp:wrapNone/>
-            <wp:docPr id="1" name="image3.png"/>
-            <wp:cNvGraphicFramePr>
-              <a:graphicFrameLocks xmlns:a="http://schemas.openxmlformats.org/drawingml/2006/main" noChangeAspect="1"/>
-            </wp:cNvGraphicFramePr>
+            <wp:docPr id="7" name="image3.png"/>
+            <wp:cNvGraphicFramePr/>
             <a:graphic xmlns:a="http://schemas.openxmlformats.org/drawingml/2006/main">
               <a:graphicData uri="http://schemas.openxmlformats.org/drawingml/2006/picture">
                 <pic:pic xmlns:pic="http://schemas.openxmlformats.org/drawingml/2006/picture">
                   <pic:nvPicPr>
-                    <pic:cNvPr id="1" name="image3.png"/>
-                    <pic:cNvPicPr>
-                      <a:picLocks noChangeAspect="1" noChangeArrowheads="1"/>
-                    </pic:cNvPicPr>
+                    <pic:cNvPr id="0" name="image3.png"/>
+                    <pic:cNvPicPr preferRelativeResize="0"/>
                   </pic:nvPicPr>
                   <pic:blipFill>
                     <a:blip r:embed="rId5"/>
+                    <a:srcRect/>
                     <a:stretch>
                       <a:fillRect/>
                     </a:stretch>
                   </pic:blipFill>
-                  <pic:spPr bwMode="auto">
+                  <pic:spPr>
                     <a:xfrm>
                       <a:off x="0" y="0"/>
                       <a:ext cx="1612900" cy="647700"/>
@@ -50,6 +46,7 @@
                     <a:prstGeom prst="rect">
                       <a:avLst/>
                     </a:prstGeom>
+                    <a:ln/>
                   </pic:spPr>
                 </pic:pic>
               </a:graphicData>
@@ -60,40 +57,36 @@
       <w:r>
         <w:rPr>
           <w:noProof/>
-          <w:lang w:eastAsia="fr-FR" w:bidi="ar-SA"/>
         </w:rPr>
         <w:drawing>
-          <wp:anchor distT="0" distB="0" distL="114300" distR="114300" simplePos="0" relativeHeight="4" behindDoc="0" locked="0" layoutInCell="1" allowOverlap="1">
+          <wp:anchor distT="0" distB="0" distL="114300" distR="114300" simplePos="0" relativeHeight="251659264" behindDoc="0" locked="0" layoutInCell="1" hidden="0" allowOverlap="1" wp14:anchorId="5231A819" wp14:editId="560AA4AB">
             <wp:simplePos x="0" y="0"/>
             <wp:positionH relativeFrom="column">
               <wp:posOffset>4787900</wp:posOffset>
             </wp:positionH>
             <wp:positionV relativeFrom="paragraph">
-              <wp:posOffset>-222250</wp:posOffset>
+              <wp:posOffset>-222249</wp:posOffset>
             </wp:positionV>
             <wp:extent cx="1384300" cy="469900"/>
             <wp:effectExtent l="0" t="0" r="0" b="0"/>
             <wp:wrapNone/>
-            <wp:docPr id="2" name="image1.png"/>
-            <wp:cNvGraphicFramePr>
-              <a:graphicFrameLocks xmlns:a="http://schemas.openxmlformats.org/drawingml/2006/main" noChangeAspect="1"/>
-            </wp:cNvGraphicFramePr>
+            <wp:docPr id="6" name="image2.png"/>
+            <wp:cNvGraphicFramePr/>
             <a:graphic xmlns:a="http://schemas.openxmlformats.org/drawingml/2006/main">
               <a:graphicData uri="http://schemas.openxmlformats.org/drawingml/2006/picture">
                 <pic:pic xmlns:pic="http://schemas.openxmlformats.org/drawingml/2006/picture">
                   <pic:nvPicPr>
-                    <pic:cNvPr id="2" name="image1.png"/>
-                    <pic:cNvPicPr>
-                      <a:picLocks noChangeAspect="1" noChangeArrowheads="1"/>
-                    </pic:cNvPicPr>
+                    <pic:cNvPr id="0" name="image2.png"/>
+                    <pic:cNvPicPr preferRelativeResize="0"/>
                   </pic:nvPicPr>
                   <pic:blipFill>
                     <a:blip r:embed="rId6"/>
+                    <a:srcRect/>
                     <a:stretch>
                       <a:fillRect/>
                     </a:stretch>
                   </pic:blipFill>
-                  <pic:spPr bwMode="auto">
+                  <pic:spPr>
                     <a:xfrm>
                       <a:off x="0" y="0"/>
                       <a:ext cx="1384300" cy="469900"/>
@@ -101,6 +94,7 @@
                     <a:prstGeom prst="rect">
                       <a:avLst/>
                     </a:prstGeom>
+                    <a:ln/>
                   </pic:spPr>
                 </pic:pic>
               </a:graphicData>
@@ -313,15 +307,12 @@
       <w:r>
         <w:rPr>
           <w:noProof/>
-          <w:sz w:val="40"/>
-          <w:szCs w:val="40"/>
-          <w:lang w:eastAsia="fr-FR" w:bidi="ar-SA"/>
         </w:rPr>
         <w:drawing>
-          <wp:anchor distT="0" distB="0" distL="114300" distR="114300" simplePos="0" relativeHeight="2" behindDoc="0" locked="0" layoutInCell="1" allowOverlap="1">
+          <wp:anchor distT="0" distB="0" distL="114300" distR="114300" simplePos="0" relativeHeight="251660288" behindDoc="0" locked="0" layoutInCell="1" hidden="0" allowOverlap="1" wp14:anchorId="715C08F0" wp14:editId="72CFD0B3">
             <wp:simplePos x="0" y="0"/>
             <wp:positionH relativeFrom="column">
-              <wp:posOffset>0</wp:posOffset>
+              <wp:posOffset>1</wp:posOffset>
             </wp:positionH>
             <wp:positionV relativeFrom="paragraph">
               <wp:posOffset>139065</wp:posOffset>
@@ -329,26 +320,23 @@
             <wp:extent cx="5733415" cy="2212975"/>
             <wp:effectExtent l="0" t="0" r="0" b="0"/>
             <wp:wrapNone/>
-            <wp:docPr id="3" name="image2.png"/>
-            <wp:cNvGraphicFramePr>
-              <a:graphicFrameLocks xmlns:a="http://schemas.openxmlformats.org/drawingml/2006/main" noChangeAspect="1"/>
-            </wp:cNvGraphicFramePr>
+            <wp:docPr id="5" name="image1.png"/>
+            <wp:cNvGraphicFramePr/>
             <a:graphic xmlns:a="http://schemas.openxmlformats.org/drawingml/2006/main">
               <a:graphicData uri="http://schemas.openxmlformats.org/drawingml/2006/picture">
                 <pic:pic xmlns:pic="http://schemas.openxmlformats.org/drawingml/2006/picture">
                   <pic:nvPicPr>
-                    <pic:cNvPr id="3" name="image2.png"/>
-                    <pic:cNvPicPr>
-                      <a:picLocks noChangeAspect="1" noChangeArrowheads="1"/>
-                    </pic:cNvPicPr>
+                    <pic:cNvPr id="0" name="image1.png"/>
+                    <pic:cNvPicPr preferRelativeResize="0"/>
                   </pic:nvPicPr>
                   <pic:blipFill>
                     <a:blip r:embed="rId7"/>
+                    <a:srcRect/>
                     <a:stretch>
                       <a:fillRect/>
                     </a:stretch>
                   </pic:blipFill>
-                  <pic:spPr bwMode="auto">
+                  <pic:spPr>
                     <a:xfrm>
                       <a:off x="0" y="0"/>
                       <a:ext cx="5733415" cy="2212975"/>
@@ -356,6 +344,7 @@
                     <a:prstGeom prst="rect">
                       <a:avLst/>
                     </a:prstGeom>
+                    <a:ln/>
                   </pic:spPr>
                 </pic:pic>
               </a:graphicData>
@@ -394,7 +383,9 @@
     <w:p/>
     <w:tbl>
       <w:tblPr>
+        <w:tblStyle w:val="a"/>
         <w:tblW w:w="9019" w:type="dxa"/>
+        <w:tblInd w:w="0" w:type="dxa"/>
         <w:tblBorders>
           <w:top w:val="single" w:sz="4" w:space="0" w:color="000000"/>
           <w:left w:val="single" w:sz="4" w:space="0" w:color="000000"/>
@@ -403,6 +394,7 @@
           <w:insideH w:val="single" w:sz="4" w:space="0" w:color="000000"/>
           <w:insideV w:val="single" w:sz="4" w:space="0" w:color="000000"/>
         </w:tblBorders>
+        <w:tblLayout w:type="fixed"/>
         <w:tblLook w:val="0400" w:firstRow="0" w:lastRow="0" w:firstColumn="0" w:lastColumn="0" w:noHBand="0" w:noVBand="1"/>
       </w:tblPr>
       <w:tblGrid>
@@ -412,7 +404,7 @@
       <w:tr>
         <w:tc>
           <w:tcPr>
-            <w:tcW w:w="4541" w:type="dxa"/>
+            <w:tcW w:w="4542" w:type="dxa"/>
             <w:tcBorders>
               <w:top w:val="single" w:sz="4" w:space="0" w:color="000000"/>
               <w:left w:val="single" w:sz="4" w:space="0" w:color="000000"/>
@@ -478,7 +470,7 @@
       <w:tr>
         <w:tc>
           <w:tcPr>
-            <w:tcW w:w="4541" w:type="dxa"/>
+            <w:tcW w:w="4542" w:type="dxa"/>
             <w:tcBorders>
               <w:top w:val="single" w:sz="4" w:space="0" w:color="000000"/>
               <w:left w:val="single" w:sz="4" w:space="0" w:color="000000"/>
@@ -544,7 +536,7 @@
       <w:tr>
         <w:tc>
           <w:tcPr>
-            <w:tcW w:w="4541" w:type="dxa"/>
+            <w:tcW w:w="4542" w:type="dxa"/>
             <w:tcBorders>
               <w:top w:val="single" w:sz="4" w:space="0" w:color="000000"/>
               <w:left w:val="single" w:sz="4" w:space="0" w:color="000000"/>
@@ -596,13 +588,23 @@
                 <w:szCs w:val="36"/>
               </w:rPr>
             </w:pPr>
+            <w:proofErr w:type="spellStart"/>
             <w:r>
               <w:rPr>
                 <w:color w:val="000000"/>
                 <w:sz w:val="24"/>
                 <w:szCs w:val="24"/>
               </w:rPr>
-              <w:t>Nawfaz JAUFURALLY</w:t>
+              <w:t>Nawfaz</w:t>
+            </w:r>
+            <w:proofErr w:type="spellEnd"/>
+            <w:r>
+              <w:rPr>
+                <w:color w:val="000000"/>
+                <w:sz w:val="24"/>
+                <w:szCs w:val="24"/>
+              </w:rPr>
+              <w:t xml:space="preserve"> JAUFURALLY</w:t>
             </w:r>
           </w:p>
         </w:tc>
@@ -632,64 +634,57 @@
         <w:spacing w:before="240" w:after="240" w:line="240" w:lineRule="auto"/>
       </w:pPr>
       <w:r>
-        <w:t>Comme il a été dit dans le cahier des charges. Le but de notre projet est de réaliser</w:t>
-      </w:r>
-      <w:r>
-        <w:t xml:space="preserve"> une application capable d’organiser facilement des évènements de sport, rassembler des amis pour prévoir des matchs de tout type de sport.</w:t>
-      </w:r>
-    </w:p>
-    <w:p>
-      <w:pPr>
-        <w:spacing w:before="240" w:after="240" w:line="240" w:lineRule="auto"/>
-      </w:pPr>
-      <w:bookmarkStart w:id="0" w:name="__DdeLink__58_1391847743"/>
+        <w:t>Comme il a été dit dans le cahier des charges. Le but de notre projet est de réaliser une application capable d’organiser facilement des évènements de sport, rassembler des amis pour prévoir des matchs de tout type de sport.</w:t>
+      </w:r>
+    </w:p>
+    <w:p>
+      <w:pPr>
+        <w:spacing w:before="240" w:after="240" w:line="240" w:lineRule="auto"/>
+      </w:pPr>
+      <w:bookmarkStart w:id="0" w:name="_gjdgxs" w:colFirst="0" w:colLast="0"/>
+      <w:bookmarkEnd w:id="0"/>
       <w:r>
         <w:rPr>
           <w:b/>
         </w:rPr>
         <w:t>Séance 1</w:t>
       </w:r>
-      <w:bookmarkEnd w:id="0"/>
-    </w:p>
-    <w:p>
-      <w:pPr>
-        <w:spacing w:before="240" w:after="240" w:line="240" w:lineRule="auto"/>
-      </w:pPr>
-      <w:r>
-        <w:t>Lors de la première séance de TP, il a fallu réfléchir sur la manière de procéder et de comment on allait d</w:t>
-      </w:r>
-      <w:r>
-        <w:t xml:space="preserve">écouper les taches : </w:t>
+    </w:p>
+    <w:p>
+      <w:pPr>
+        <w:spacing w:before="240" w:after="240" w:line="240" w:lineRule="auto"/>
+      </w:pPr>
+      <w:r>
+        <w:t>Lors de la première sé</w:t>
+      </w:r>
+      <w:r>
+        <w:t xml:space="preserve">ance de TP, il a fallu réfléchir sur la manière de procéder et de comment on allait découper les taches : </w:t>
       </w:r>
       <w:r>
         <w:rPr>
           <w:noProof/>
-          <w:lang w:eastAsia="fr-FR" w:bidi="ar-SA"/>
         </w:rPr>
         <w:drawing>
-          <wp:inline distT="0" distB="0" distL="0" distR="0">
+          <wp:inline distT="0" distB="0" distL="0" distR="0" wp14:anchorId="29866A6D" wp14:editId="24AD93C4">
             <wp:extent cx="5733415" cy="3081020"/>
             <wp:effectExtent l="0" t="0" r="0" b="0"/>
-            <wp:docPr id="4" name="image4.png"/>
-            <wp:cNvGraphicFramePr>
-              <a:graphicFrameLocks xmlns:a="http://schemas.openxmlformats.org/drawingml/2006/main" noChangeAspect="1"/>
-            </wp:cNvGraphicFramePr>
+            <wp:docPr id="8" name="image4.png"/>
+            <wp:cNvGraphicFramePr/>
             <a:graphic xmlns:a="http://schemas.openxmlformats.org/drawingml/2006/main">
               <a:graphicData uri="http://schemas.openxmlformats.org/drawingml/2006/picture">
                 <pic:pic xmlns:pic="http://schemas.openxmlformats.org/drawingml/2006/picture">
                   <pic:nvPicPr>
-                    <pic:cNvPr id="4" name="image4.png"/>
-                    <pic:cNvPicPr>
-                      <a:picLocks noChangeAspect="1" noChangeArrowheads="1"/>
-                    </pic:cNvPicPr>
+                    <pic:cNvPr id="0" name="image4.png"/>
+                    <pic:cNvPicPr preferRelativeResize="0"/>
                   </pic:nvPicPr>
                   <pic:blipFill>
                     <a:blip r:embed="rId8"/>
+                    <a:srcRect/>
                     <a:stretch>
                       <a:fillRect/>
                     </a:stretch>
                   </pic:blipFill>
-                  <pic:spPr bwMode="auto">
+                  <pic:spPr>
                     <a:xfrm>
                       <a:off x="0" y="0"/>
                       <a:ext cx="5733415" cy="3081020"/>
@@ -697,6 +692,7 @@
                     <a:prstGeom prst="rect">
                       <a:avLst/>
                     </a:prstGeom>
+                    <a:ln/>
                   </pic:spPr>
                 </pic:pic>
               </a:graphicData>
@@ -727,7 +723,10 @@
         <w:spacing w:before="240" w:after="240" w:line="240" w:lineRule="auto"/>
       </w:pPr>
       <w:r>
-        <w:t xml:space="preserve">Toujours durant cette première séance, mon équipe et moi-même avons identifié les acteurs ainsi que les différents cas d’utilisations pour différents scénarios afin d’établir un diagramme d’utilisation. </w:t>
+        <w:t>Toujours durant cette première séance, mon équipe et moi-même avons identifié les acteurs ainsi que les différents cas</w:t>
+      </w:r>
+      <w:r>
+        <w:t xml:space="preserve"> d’utilisations pour différents scénarios afin d’établir un diagramme d’utilisation. </w:t>
       </w:r>
     </w:p>
     <w:p>
@@ -790,7 +789,15 @@
     </w:p>
     <w:p>
       <w:r>
-        <w:t xml:space="preserve">- Initiation d’Android Studio avec Nawfaz </w:t>
+        <w:t xml:space="preserve">- Initiation d’Android Studio avec </w:t>
+      </w:r>
+      <w:proofErr w:type="spellStart"/>
+      <w:r>
+        <w:t>Nawfaz</w:t>
+      </w:r>
+      <w:proofErr w:type="spellEnd"/>
+      <w:r>
+        <w:t xml:space="preserve"> </w:t>
       </w:r>
     </w:p>
     <w:p>
@@ -802,13 +809,26 @@
       <w:r>
         <w:t xml:space="preserve">- Installation de l’IDE </w:t>
       </w:r>
-      <w:r>
-        <w:t>IntelliJ IDEA</w:t>
-      </w:r>
-    </w:p>
-    <w:p>
-      <w:r>
-        <w:t>- Installation de Mysql et gestion de bases</w:t>
+      <w:proofErr w:type="spellStart"/>
+      <w:r>
+        <w:t>IntelliJ</w:t>
+      </w:r>
+      <w:proofErr w:type="spellEnd"/>
+      <w:r>
+        <w:t xml:space="preserve"> IDEA</w:t>
+      </w:r>
+    </w:p>
+    <w:p>
+      <w:r>
+        <w:t xml:space="preserve">- Installation de </w:t>
+      </w:r>
+      <w:proofErr w:type="spellStart"/>
+      <w:r>
+        <w:t>Mysql</w:t>
+      </w:r>
+      <w:proofErr w:type="spellEnd"/>
+      <w:r>
+        <w:t xml:space="preserve"> et gestion de bases</w:t>
       </w:r>
     </w:p>
     <w:p>
@@ -829,25 +849,13 @@
       <w:pPr>
         <w:spacing w:before="240" w:after="240" w:line="240" w:lineRule="auto"/>
       </w:pPr>
-      <w:r>
-        <w:rPr>
-          <w:u w:val="single"/>
-        </w:rPr>
-        <w:t>Binôme Souad-</w:t>
-      </w:r>
-      <w:bookmarkStart w:id="1" w:name="__DdeLink__137_2958276869"/>
-      <w:r>
-        <w:rPr>
-          <w:u w:val="single"/>
-        </w:rPr>
-        <w:t>Yahia</w:t>
-      </w:r>
+      <w:bookmarkStart w:id="1" w:name="_30j0zll" w:colFirst="0" w:colLast="0"/>
       <w:bookmarkEnd w:id="1"/>
       <w:r>
         <w:rPr>
           <w:u w:val="single"/>
         </w:rPr>
-        <w:t xml:space="preserve"> :</w:t>
+        <w:t>Binôme Souad-Yahia :</w:t>
       </w:r>
     </w:p>
     <w:p>
@@ -862,13 +870,21 @@
         <w:t>ère</w:t>
       </w:r>
       <w:r>
-        <w:t xml:space="preserve"> semaine du projet [24/11 - 30/11] :</w:t>
-      </w:r>
-    </w:p>
-    <w:p>
-      <w:r>
-        <w:t>- Création et ajout des membres de l’équipe dans github</w:t>
-      </w:r>
+        <w:t xml:space="preserve"> semaine du projet [24/11 - 30/11</w:t>
+      </w:r>
+      <w:r>
+        <w:t>] :</w:t>
+      </w:r>
+    </w:p>
+    <w:p>
+      <w:r>
+        <w:t xml:space="preserve">- Création et ajout des membres de l’équipe dans </w:t>
+      </w:r>
+      <w:proofErr w:type="spellStart"/>
+      <w:r>
+        <w:t>github</w:t>
+      </w:r>
+      <w:proofErr w:type="spellEnd"/>
     </w:p>
     <w:p>
       <w:r>
@@ -882,10 +898,7 @@
     </w:p>
     <w:p>
       <w:r>
-        <w:t>-</w:t>
-      </w:r>
-      <w:r>
-        <w:t xml:space="preserve"> Diagramme de Séquence</w:t>
+        <w:t>- Diagramme de Séquence</w:t>
       </w:r>
     </w:p>
     <w:p/>
@@ -901,7 +914,10 @@
     </w:p>
     <w:p>
       <w:r>
-        <w:t>- Installation et configuration de la base de données</w:t>
+        <w:t>- Installation et configurat</w:t>
+      </w:r>
+      <w:r>
+        <w:t>ion de la base de données</w:t>
       </w:r>
     </w:p>
     <w:p>
@@ -911,11 +927,13 @@
     </w:p>
     <w:p>
       <w:r>
-        <w:t xml:space="preserve">- Création de la page d’entrée </w:t>
-      </w:r>
-      <w:r>
-        <w:t>de l’application Android MySport</w:t>
-      </w:r>
+        <w:t xml:space="preserve">- Création de la page d’entrée de l’application Android </w:t>
+      </w:r>
+      <w:proofErr w:type="spellStart"/>
+      <w:r>
+        <w:t>MySport</w:t>
+      </w:r>
+      <w:proofErr w:type="spellEnd"/>
     </w:p>
     <w:p>
       <w:r>
@@ -933,29 +951,410 @@
     </w:p>
     <w:p>
       <w:r>
-        <w:t>- Création de l’interface de l’application</w:t>
-      </w:r>
-    </w:p>
-    <w:p>
-      <w:pPr>
-        <w:rPr>
-          <w:u w:val="single"/>
-        </w:rPr>
-      </w:pPr>
-    </w:p>
-    <w:p>
-      <w:pPr>
-        <w:spacing w:before="240" w:after="240" w:line="240" w:lineRule="auto"/>
-        <w:rPr>
-          <w:u w:val="single"/>
-        </w:rPr>
-      </w:pPr>
-    </w:p>
-    <w:p>
-      <w:pPr>
-        <w:spacing w:before="240" w:after="240" w:line="240" w:lineRule="auto"/>
-      </w:pPr>
-      <w:bookmarkStart w:id="2" w:name="_gjdgxs"/>
+        <w:t>- Création de l’interfa</w:t>
+      </w:r>
+      <w:r>
+        <w:t>ce de l’application</w:t>
+      </w:r>
+    </w:p>
+    <w:p>
+      <w:pPr>
+        <w:rPr>
+          <w:u w:val="single"/>
+        </w:rPr>
+      </w:pPr>
+    </w:p>
+    <w:p>
+      <w:pPr>
+        <w:spacing w:before="240" w:after="240" w:line="240" w:lineRule="auto"/>
+        <w:rPr>
+          <w:u w:val="single"/>
+        </w:rPr>
+      </w:pPr>
+      <w:r>
+        <w:rPr>
+          <w:u w:val="single"/>
+        </w:rPr>
+        <w:t>07/12 - 17/12</w:t>
+      </w:r>
+    </w:p>
+    <w:p>
+      <w:pPr>
+        <w:numPr>
+          <w:ilvl w:val="0"/>
+          <w:numId w:val="2"/>
+        </w:numPr>
+        <w:spacing w:before="240" w:line="240" w:lineRule="auto"/>
+      </w:pPr>
+      <w:r>
+        <w:rPr>
+          <w:u w:val="single"/>
+        </w:rPr>
+        <w:t xml:space="preserve">Configuration de l'ide </w:t>
+      </w:r>
+      <w:proofErr w:type="spellStart"/>
+      <w:r>
+        <w:rPr>
+          <w:u w:val="single"/>
+        </w:rPr>
+        <w:t>intellij</w:t>
+      </w:r>
+      <w:proofErr w:type="spellEnd"/>
+      <w:r>
+        <w:rPr>
+          <w:u w:val="single"/>
+        </w:rPr>
+        <w:t xml:space="preserve"> avec </w:t>
+      </w:r>
+      <w:proofErr w:type="spellStart"/>
+      <w:r>
+        <w:rPr>
+          <w:u w:val="single"/>
+        </w:rPr>
+        <w:t>maven</w:t>
+      </w:r>
+      <w:proofErr w:type="spellEnd"/>
+      <w:r>
+        <w:rPr>
+          <w:u w:val="single"/>
+        </w:rPr>
+        <w:t xml:space="preserve">, installation et configuration du serveur </w:t>
+      </w:r>
+      <w:proofErr w:type="spellStart"/>
+      <w:r>
+        <w:rPr>
+          <w:u w:val="single"/>
+        </w:rPr>
+        <w:t>tomcat</w:t>
+      </w:r>
+      <w:proofErr w:type="spellEnd"/>
+      <w:r>
+        <w:rPr>
+          <w:u w:val="single"/>
+        </w:rPr>
+        <w:t xml:space="preserve">, installation du reverse proxy avec in </w:t>
+      </w:r>
+      <w:proofErr w:type="spellStart"/>
+      <w:r>
+        <w:rPr>
+          <w:u w:val="single"/>
+        </w:rPr>
+        <w:t>dns</w:t>
+      </w:r>
+      <w:proofErr w:type="spellEnd"/>
+      <w:r>
+        <w:rPr>
+          <w:u w:val="single"/>
+        </w:rPr>
+        <w:t xml:space="preserve"> pour la connexion </w:t>
+      </w:r>
+      <w:proofErr w:type="spellStart"/>
+      <w:r>
+        <w:rPr>
+          <w:u w:val="single"/>
+        </w:rPr>
+        <w:t>ecterne</w:t>
+      </w:r>
+      <w:proofErr w:type="spellEnd"/>
+      <w:r>
+        <w:rPr>
+          <w:u w:val="single"/>
+        </w:rPr>
+        <w:t xml:space="preserve"> </w:t>
+      </w:r>
+      <w:proofErr w:type="spellStart"/>
+      <w:r>
+        <w:rPr>
+          <w:u w:val="single"/>
+        </w:rPr>
+        <w:t>ngrok</w:t>
+      </w:r>
+      <w:proofErr w:type="spellEnd"/>
+      <w:r>
+        <w:rPr>
+          <w:u w:val="single"/>
+        </w:rPr>
+        <w:t xml:space="preserve"> </w:t>
+      </w:r>
+    </w:p>
+    <w:p>
+      <w:pPr>
+        <w:numPr>
+          <w:ilvl w:val="0"/>
+          <w:numId w:val="2"/>
+        </w:numPr>
+        <w:spacing w:line="240" w:lineRule="auto"/>
+      </w:pPr>
+      <w:r>
+        <w:rPr>
+          <w:u w:val="single"/>
+        </w:rPr>
+        <w:t xml:space="preserve">Répartition. </w:t>
+      </w:r>
+      <w:proofErr w:type="spellStart"/>
+      <w:r>
+        <w:rPr>
+          <w:u w:val="single"/>
+        </w:rPr>
+        <w:t>Ded</w:t>
+      </w:r>
+      <w:proofErr w:type="spellEnd"/>
+      <w:r>
+        <w:rPr>
+          <w:u w:val="single"/>
+        </w:rPr>
+        <w:t xml:space="preserve"> tâches avec les membres de l'équipe </w:t>
+      </w:r>
+    </w:p>
+    <w:p>
+      <w:pPr>
+        <w:numPr>
+          <w:ilvl w:val="0"/>
+          <w:numId w:val="2"/>
+        </w:numPr>
+        <w:spacing w:line="240" w:lineRule="auto"/>
+      </w:pPr>
+      <w:r>
+        <w:rPr>
+          <w:u w:val="single"/>
+        </w:rPr>
+        <w:t xml:space="preserve">Création des class réservations, annonces et terrains </w:t>
+      </w:r>
+      <w:proofErr w:type="spellStart"/>
+      <w:r>
+        <w:rPr>
+          <w:u w:val="single"/>
+        </w:rPr>
+        <w:t>smdznd</w:t>
+      </w:r>
+      <w:proofErr w:type="spellEnd"/>
+      <w:r>
+        <w:rPr>
+          <w:u w:val="single"/>
+        </w:rPr>
+        <w:t xml:space="preserve"> le côté serveur Web de l'application </w:t>
+      </w:r>
+    </w:p>
+    <w:p>
+      <w:pPr>
+        <w:numPr>
+          <w:ilvl w:val="0"/>
+          <w:numId w:val="2"/>
+        </w:numPr>
+        <w:spacing w:line="240" w:lineRule="auto"/>
+      </w:pPr>
+      <w:proofErr w:type="spellStart"/>
+      <w:r>
+        <w:rPr>
+          <w:u w:val="single"/>
+        </w:rPr>
+        <w:t>Costumisation</w:t>
+      </w:r>
+      <w:proofErr w:type="spellEnd"/>
+      <w:r>
+        <w:rPr>
+          <w:u w:val="single"/>
+        </w:rPr>
+        <w:t xml:space="preserve"> de la base de donnée en changeant quelques table mise par Wenbi. </w:t>
+      </w:r>
+    </w:p>
+    <w:p>
+      <w:pPr>
+        <w:numPr>
+          <w:ilvl w:val="0"/>
+          <w:numId w:val="2"/>
+        </w:numPr>
+        <w:spacing w:line="240" w:lineRule="auto"/>
+      </w:pPr>
+      <w:r>
+        <w:rPr>
+          <w:u w:val="single"/>
+        </w:rPr>
+        <w:t>Création du code pour l</w:t>
+      </w:r>
+      <w:r>
+        <w:rPr>
+          <w:u w:val="single"/>
+        </w:rPr>
+        <w:t>'ajout d'une réservation, la modifier, la supprimer ou voir toutes les réservations faites par l'utilisateur</w:t>
+      </w:r>
+    </w:p>
+    <w:p>
+      <w:pPr>
+        <w:numPr>
+          <w:ilvl w:val="0"/>
+          <w:numId w:val="2"/>
+        </w:numPr>
+        <w:spacing w:line="240" w:lineRule="auto"/>
+      </w:pPr>
+      <w:r>
+        <w:rPr>
+          <w:u w:val="single"/>
+        </w:rPr>
+        <w:t xml:space="preserve">Création d'une première version de code pour l'ajout d'une annonce, suppression, et lister les annonce en s'appuyant sur le </w:t>
+      </w:r>
+      <w:r>
+        <w:rPr>
+          <w:u w:val="single"/>
+        </w:rPr>
+        <w:t>désérialiser</w:t>
+      </w:r>
+      <w:r>
+        <w:rPr>
+          <w:u w:val="single"/>
+        </w:rPr>
+        <w:t xml:space="preserve"> de Wenbi</w:t>
+      </w:r>
+      <w:r>
+        <w:rPr>
+          <w:u w:val="single"/>
+        </w:rPr>
+        <w:t xml:space="preserve"> </w:t>
+      </w:r>
+    </w:p>
+    <w:p>
+      <w:pPr>
+        <w:numPr>
+          <w:ilvl w:val="0"/>
+          <w:numId w:val="2"/>
+        </w:numPr>
+        <w:spacing w:line="240" w:lineRule="auto"/>
+      </w:pPr>
+      <w:r>
+        <w:rPr>
+          <w:u w:val="single"/>
+        </w:rPr>
+        <w:t xml:space="preserve">Contribution au </w:t>
+      </w:r>
+      <w:proofErr w:type="spellStart"/>
+      <w:r>
+        <w:rPr>
+          <w:u w:val="single"/>
+        </w:rPr>
+        <w:t>debygage</w:t>
+      </w:r>
+      <w:proofErr w:type="spellEnd"/>
+      <w:r>
+        <w:rPr>
+          <w:u w:val="single"/>
+        </w:rPr>
+        <w:t xml:space="preserve"> de l'erreur d'envoi d'informations du côté serveur vers les clients</w:t>
+      </w:r>
+    </w:p>
+    <w:p>
+      <w:pPr>
+        <w:numPr>
+          <w:ilvl w:val="0"/>
+          <w:numId w:val="2"/>
+        </w:numPr>
+        <w:spacing w:line="240" w:lineRule="auto"/>
+      </w:pPr>
+      <w:proofErr w:type="spellStart"/>
+      <w:r>
+        <w:rPr>
+          <w:u w:val="single"/>
+        </w:rPr>
+        <w:t>Redaction</w:t>
+      </w:r>
+      <w:proofErr w:type="spellEnd"/>
+      <w:r>
+        <w:rPr>
+          <w:u w:val="single"/>
+        </w:rPr>
+        <w:t xml:space="preserve"> de la </w:t>
+      </w:r>
+      <w:proofErr w:type="spellStart"/>
+      <w:r>
+        <w:rPr>
+          <w:u w:val="single"/>
+        </w:rPr>
+        <w:t>parti</w:t>
+      </w:r>
+      <w:proofErr w:type="spellEnd"/>
+      <w:r>
+        <w:rPr>
+          <w:u w:val="single"/>
+        </w:rPr>
+        <w:t xml:space="preserve"> base de donnée dans le rapport </w:t>
+      </w:r>
+    </w:p>
+    <w:p>
+      <w:pPr>
+        <w:numPr>
+          <w:ilvl w:val="0"/>
+          <w:numId w:val="2"/>
+        </w:numPr>
+        <w:spacing w:line="240" w:lineRule="auto"/>
+      </w:pPr>
+      <w:r>
+        <w:rPr>
+          <w:u w:val="single"/>
+        </w:rPr>
+        <w:t xml:space="preserve">Merge du code </w:t>
+      </w:r>
+      <w:proofErr w:type="spellStart"/>
+      <w:r>
+        <w:rPr>
+          <w:u w:val="single"/>
+        </w:rPr>
+        <w:t>reservation</w:t>
+      </w:r>
+      <w:proofErr w:type="spellEnd"/>
+      <w:r>
+        <w:rPr>
+          <w:u w:val="single"/>
+        </w:rPr>
+        <w:t xml:space="preserve"> et annoncé avec Wenbi </w:t>
+      </w:r>
+    </w:p>
+    <w:p>
+      <w:pPr>
+        <w:numPr>
+          <w:ilvl w:val="0"/>
+          <w:numId w:val="2"/>
+        </w:numPr>
+        <w:spacing w:after="240" w:line="240" w:lineRule="auto"/>
+      </w:pPr>
+      <w:r>
+        <w:rPr>
+          <w:u w:val="single"/>
+        </w:rPr>
+        <w:t xml:space="preserve">Tester le bon fonctionnement des méthode du serveur </w:t>
+      </w:r>
+      <w:proofErr w:type="spellStart"/>
+      <w:r>
+        <w:rPr>
+          <w:u w:val="single"/>
+        </w:rPr>
+        <w:t>tomcat</w:t>
+      </w:r>
+      <w:proofErr w:type="spellEnd"/>
+      <w:r>
+        <w:rPr>
+          <w:u w:val="single"/>
+        </w:rPr>
+        <w:t xml:space="preserve"> avec le code du client Android avec </w:t>
+      </w:r>
+      <w:proofErr w:type="spellStart"/>
+      <w:r>
+        <w:rPr>
+          <w:u w:val="single"/>
+        </w:rPr>
+        <w:t>Nawfaz</w:t>
+      </w:r>
+      <w:proofErr w:type="spellEnd"/>
+      <w:r>
+        <w:rPr>
+          <w:u w:val="single"/>
+        </w:rPr>
+        <w:t xml:space="preserve">. </w:t>
+      </w:r>
+    </w:p>
+    <w:p>
+      <w:pPr>
+        <w:spacing w:before="240" w:after="240" w:line="240" w:lineRule="auto"/>
+      </w:pPr>
+      <w:bookmarkStart w:id="2" w:name="_1fob9te" w:colFirst="0" w:colLast="0"/>
       <w:bookmarkEnd w:id="2"/>
       <w:r>
         <w:rPr>
@@ -972,26 +1371,53 @@
         <w:spacing w:before="240" w:after="240" w:line="240" w:lineRule="auto"/>
       </w:pPr>
       <w:r>
-        <w:t xml:space="preserve">-Créer le projet public sur github, avec Hakim, nous avons clone le projet de github mais nous n’arrivons pas push sur le serveur distant (en passant par ssh et http). </w:t>
-      </w:r>
-    </w:p>
-    <w:p>
-      <w:pPr>
-        <w:spacing w:before="240" w:after="240" w:line="240" w:lineRule="auto"/>
-      </w:pPr>
-      <w:r>
-        <w:t>-Installer MySQL sur pc et apachephp</w:t>
-      </w:r>
-    </w:p>
-    <w:p>
-      <w:pPr>
-        <w:spacing w:before="240" w:after="240" w:line="240" w:lineRule="auto"/>
-      </w:pPr>
-      <w:r>
-        <w:t xml:space="preserve">- test : on partagea la connexion en wifi, on </w:t>
-      </w:r>
-      <w:r>
-        <w:t>arrive à accéder sur la page web à partir de téléphone</w:t>
+        <w:t xml:space="preserve">-Créer le projet public sur </w:t>
+      </w:r>
+      <w:proofErr w:type="spellStart"/>
+      <w:r>
+        <w:t>github</w:t>
+      </w:r>
+      <w:proofErr w:type="spellEnd"/>
+      <w:r>
+        <w:t xml:space="preserve">, avec Hakim, nous avons clone le projet de </w:t>
+      </w:r>
+      <w:proofErr w:type="spellStart"/>
+      <w:r>
+        <w:t>github</w:t>
+      </w:r>
+      <w:proofErr w:type="spellEnd"/>
+      <w:r>
+        <w:t xml:space="preserve"> mais nous n’arrivons pas push sur le serveur distant (en passant par </w:t>
+      </w:r>
+      <w:proofErr w:type="spellStart"/>
+      <w:r>
+        <w:t>ssh</w:t>
+      </w:r>
+      <w:proofErr w:type="spellEnd"/>
+      <w:r>
+        <w:t xml:space="preserve"> et http). </w:t>
+      </w:r>
+    </w:p>
+    <w:p>
+      <w:pPr>
+        <w:spacing w:before="240" w:after="240" w:line="240" w:lineRule="auto"/>
+      </w:pPr>
+      <w:r>
+        <w:t>-Installer MySQL sur pc et apac</w:t>
+      </w:r>
+      <w:r>
+        <w:t>he PHP</w:t>
+      </w:r>
+      <w:r>
+        <w:t xml:space="preserve"> </w:t>
+      </w:r>
+    </w:p>
+    <w:p>
+      <w:pPr>
+        <w:spacing w:before="240" w:after="240" w:line="240" w:lineRule="auto"/>
+      </w:pPr>
+      <w:r>
+        <w:t>- test : on partagea la connexion en wifi, on arrive à accéder sur la page web à partir de téléphone</w:t>
       </w:r>
     </w:p>
     <w:p>
@@ -1004,461 +1430,1142 @@
     </w:p>
     <w:p>
       <w:pPr>
+        <w:spacing w:before="240" w:after="240" w:line="240" w:lineRule="auto"/>
+      </w:pPr>
+      <w:r>
+        <w:t xml:space="preserve">- installer Docker et la volume LAMP : pour tester les </w:t>
+      </w:r>
+      <w:r>
+        <w:t>requêtes</w:t>
+      </w:r>
+      <w:r>
+        <w:t xml:space="preserve"> de </w:t>
+      </w:r>
+      <w:proofErr w:type="spellStart"/>
+      <w:r>
+        <w:t>sql</w:t>
+      </w:r>
+      <w:proofErr w:type="spellEnd"/>
+      <w:r>
+        <w:t>.</w:t>
+      </w:r>
+    </w:p>
+    <w:p>
+      <w:pPr>
+        <w:spacing w:before="240" w:after="240" w:line="240" w:lineRule="auto"/>
+      </w:pPr>
+      <w:r>
+        <w:rPr>
+          <w:b/>
+        </w:rPr>
+        <w:t xml:space="preserve">Lundi 9 </w:t>
+      </w:r>
+      <w:proofErr w:type="spellStart"/>
+      <w:r>
+        <w:rPr>
+          <w:b/>
+        </w:rPr>
+        <w:t>déc</w:t>
+      </w:r>
+      <w:proofErr w:type="spellEnd"/>
+      <w:r>
+        <w:t xml:space="preserve"> : mettre à</w:t>
+      </w:r>
+      <w:r>
+        <w:t xml:space="preserve"> jour les tables de </w:t>
+      </w:r>
+      <w:proofErr w:type="spellStart"/>
+      <w:r>
+        <w:t>sql</w:t>
+      </w:r>
+      <w:proofErr w:type="spellEnd"/>
+      <w:r>
+        <w:t xml:space="preserve"> en ajoutant les contraintes avec Yahia</w:t>
+      </w:r>
+    </w:p>
+    <w:p>
+      <w:pPr>
+        <w:spacing w:before="240" w:after="240" w:line="240" w:lineRule="auto"/>
+      </w:pPr>
+      <w:r>
+        <w:rPr>
+          <w:b/>
+        </w:rPr>
+        <w:t xml:space="preserve">Mardi 10 </w:t>
+      </w:r>
+      <w:proofErr w:type="spellStart"/>
+      <w:r>
+        <w:rPr>
+          <w:b/>
+        </w:rPr>
+        <w:t>decembre</w:t>
+      </w:r>
+      <w:proofErr w:type="spellEnd"/>
+      <w:r>
+        <w:rPr>
+          <w:b/>
+        </w:rPr>
+        <w:t> :</w:t>
+      </w:r>
+      <w:r>
+        <w:t xml:space="preserve"> hash un string, récrire les requêtes de SQL, comprendre les fonctionnements de </w:t>
+      </w:r>
+      <w:proofErr w:type="spellStart"/>
+      <w:r>
+        <w:t>refrofit</w:t>
+      </w:r>
+      <w:proofErr w:type="spellEnd"/>
+      <w:r>
+        <w:t xml:space="preserve"> 2</w:t>
+      </w:r>
+    </w:p>
+    <w:p>
+      <w:pPr>
+        <w:spacing w:before="240" w:after="240" w:line="240" w:lineRule="auto"/>
+      </w:pPr>
+      <w:r>
+        <w:rPr>
+          <w:b/>
+        </w:rPr>
+        <w:lastRenderedPageBreak/>
+        <w:t xml:space="preserve">Jeudi 12 </w:t>
+      </w:r>
+      <w:proofErr w:type="spellStart"/>
+      <w:r>
+        <w:rPr>
+          <w:b/>
+        </w:rPr>
+        <w:t>decembre</w:t>
+      </w:r>
+      <w:proofErr w:type="spellEnd"/>
+      <w:r>
+        <w:rPr>
+          <w:b/>
+        </w:rPr>
+        <w:t xml:space="preserve"> et </w:t>
+      </w:r>
+      <w:r>
+        <w:rPr>
+          <w:b/>
+        </w:rPr>
+        <w:t>Vendredi :</w:t>
+      </w:r>
+      <w:r>
+        <w:t xml:space="preserve">  Déployer le code sur </w:t>
+      </w:r>
+      <w:proofErr w:type="spellStart"/>
+      <w:r>
+        <w:t>tomcat</w:t>
+      </w:r>
+      <w:proofErr w:type="spellEnd"/>
+      <w:r>
+        <w:t xml:space="preserve"> sous </w:t>
+      </w:r>
+      <w:proofErr w:type="spellStart"/>
+      <w:r>
+        <w:t>window</w:t>
+      </w:r>
+      <w:proofErr w:type="spellEnd"/>
+      <w:r>
+        <w:t xml:space="preserve"> avec l’</w:t>
+      </w:r>
+      <w:proofErr w:type="spellStart"/>
+      <w:r>
+        <w:t>inte</w:t>
+      </w:r>
+      <w:r>
+        <w:t>llig</w:t>
+      </w:r>
+      <w:proofErr w:type="spellEnd"/>
+      <w:r>
+        <w:t xml:space="preserve">, mais j’ai une erreur 500, Le serveur est actif mais la compilation de code java ne fonctionne pas, il lui manque des librairies. </w:t>
+      </w:r>
+    </w:p>
+    <w:p>
+      <w:pPr>
+        <w:spacing w:before="240" w:after="240" w:line="240" w:lineRule="auto"/>
+      </w:pPr>
+      <w:r>
+        <w:t>Passer sous Ubuntu, installer Tomcat et configurer :</w:t>
+      </w:r>
+    </w:p>
+    <w:p>
+      <w:pPr>
+        <w:spacing w:before="240" w:after="240" w:line="240" w:lineRule="auto"/>
+      </w:pPr>
+      <w:r>
+        <w:t>Problème : Tomcat ne démarrer pas :</w:t>
+      </w:r>
+    </w:p>
+    <w:p>
+      <w:pPr>
+        <w:spacing w:before="240" w:after="240" w:line="240" w:lineRule="auto"/>
+      </w:pPr>
+      <w:r>
+        <w:t>Cause : Tomcat n’a pas le droit</w:t>
+      </w:r>
+      <w:r>
+        <w:t xml:space="preserve"> d’écriture et exécuté sur certains dossiers, et </w:t>
+      </w:r>
+      <w:proofErr w:type="spellStart"/>
+      <w:r>
+        <w:t>intellig</w:t>
+      </w:r>
+      <w:proofErr w:type="spellEnd"/>
+      <w:r>
+        <w:t xml:space="preserve"> ne trouve pas de </w:t>
+      </w:r>
+      <w:proofErr w:type="spellStart"/>
+      <w:r>
+        <w:t>tomcat</w:t>
+      </w:r>
+      <w:proofErr w:type="spellEnd"/>
+    </w:p>
+    <w:p>
+      <w:pPr>
+        <w:spacing w:before="240" w:after="240" w:line="240" w:lineRule="auto"/>
+      </w:pPr>
+      <w:r>
+        <w:t xml:space="preserve">Fonction :  ajout une annonce dans la base de données en lui fournissant une </w:t>
+      </w:r>
+      <w:proofErr w:type="spellStart"/>
+      <w:r>
+        <w:t>json</w:t>
+      </w:r>
+      <w:proofErr w:type="spellEnd"/>
+      <w:r>
+        <w:t xml:space="preserve"> </w:t>
+      </w:r>
+      <w:r>
+        <w:t>d’Annonce que l’utilisateur a envoyée (simulation de client avec le browser) =&gt; OK données</w:t>
+      </w:r>
+      <w:r>
+        <w:t xml:space="preserve"> b</w:t>
+      </w:r>
+      <w:r>
+        <w:t>ien insérer.</w:t>
+      </w:r>
+    </w:p>
+    <w:p>
+      <w:pPr>
+        <w:spacing w:before="240" w:after="240" w:line="240" w:lineRule="auto"/>
+        <w:rPr>
+          <w:u w:val="single"/>
+        </w:rPr>
+      </w:pPr>
+      <w:r>
+        <w:rPr>
+          <w:u w:val="single"/>
+        </w:rPr>
+        <w:t xml:space="preserve">Sérialisation et Désérialisation d’annonce </w:t>
+      </w:r>
+    </w:p>
+    <w:p>
+      <w:pPr>
+        <w:spacing w:before="240" w:after="240" w:line="240" w:lineRule="auto"/>
+      </w:pPr>
+      <w:r>
+        <w:t>Problèmes rencontrés</w:t>
+      </w:r>
+      <w:r>
+        <w:t> </w:t>
+      </w:r>
+      <w:bookmarkStart w:id="3" w:name="_GoBack"/>
+      <w:bookmarkEnd w:id="3"/>
+      <w:r>
+        <w:t xml:space="preserve">: Rétrofit propose une librairie </w:t>
+      </w:r>
+      <w:proofErr w:type="spellStart"/>
+      <w:r>
+        <w:t>Gson</w:t>
+      </w:r>
+      <w:proofErr w:type="spellEnd"/>
+      <w:r>
+        <w:t xml:space="preserve"> permet de converti les objets en string de </w:t>
+      </w:r>
+      <w:proofErr w:type="spellStart"/>
+      <w:r>
+        <w:t>json</w:t>
+      </w:r>
+      <w:proofErr w:type="spellEnd"/>
+      <w:r>
+        <w:t xml:space="preserve"> (sérialisation) et de </w:t>
+      </w:r>
+      <w:proofErr w:type="spellStart"/>
+      <w:r>
+        <w:t>json</w:t>
+      </w:r>
+      <w:proofErr w:type="spellEnd"/>
+      <w:r>
+        <w:t xml:space="preserve"> en Objet (désérialisation).</w:t>
+      </w:r>
+    </w:p>
+    <w:p>
+      <w:pPr>
+        <w:spacing w:before="240" w:after="240" w:line="240" w:lineRule="auto"/>
+      </w:pPr>
+      <w:proofErr w:type="spellStart"/>
+      <w:r>
+        <w:t>Gson</w:t>
+      </w:r>
+      <w:proofErr w:type="spellEnd"/>
+      <w:r>
+        <w:t xml:space="preserve"> n’arrive pas reconstruit Annonce, en effet </w:t>
+      </w:r>
+      <w:proofErr w:type="spellStart"/>
+      <w:r>
+        <w:t>gson</w:t>
+      </w:r>
+      <w:proofErr w:type="spellEnd"/>
+      <w:r>
+        <w:t xml:space="preserve"> n’arrive pas gérer des objets polymorphismes</w:t>
+      </w:r>
+    </w:p>
+    <w:p>
+      <w:pPr>
+        <w:numPr>
+          <w:ilvl w:val="0"/>
+          <w:numId w:val="1"/>
+        </w:numPr>
         <w:pBdr>
-          <w:bottom w:val="single" w:sz="2" w:space="2" w:color="000000"/>
+          <w:top w:val="nil"/>
+          <w:left w:val="nil"/>
+          <w:bottom w:val="nil"/>
+          <w:right w:val="nil"/>
+          <w:between w:val="nil"/>
         </w:pBdr>
         <w:spacing w:before="240" w:after="240" w:line="240" w:lineRule="auto"/>
       </w:pPr>
       <w:r>
-        <w:t>- installer Docker et la volume LAMP : pour tester les requetes de sql.</w:t>
-      </w:r>
-    </w:p>
-    <w:p>
-      <w:pPr>
+        <w:rPr>
+          <w:color w:val="000000"/>
+        </w:rPr>
+        <w:t>Solution : créer une désérialiser customiser pour l’annonce.</w:t>
+      </w:r>
+    </w:p>
+    <w:p>
+      <w:pPr>
+        <w:spacing w:before="240" w:after="240" w:line="240" w:lineRule="auto"/>
+      </w:pPr>
+      <w:r>
+        <w:t xml:space="preserve">Recherche pour réaliser un </w:t>
+      </w:r>
+      <w:proofErr w:type="spellStart"/>
+      <w:r>
+        <w:t>arrayListe</w:t>
+      </w:r>
+      <w:proofErr w:type="spellEnd"/>
+      <w:r>
+        <w:t xml:space="preserve"> d’Annonce avec le </w:t>
+      </w:r>
+      <w:proofErr w:type="spellStart"/>
+      <w:r>
+        <w:t>gson</w:t>
+      </w:r>
+      <w:proofErr w:type="spellEnd"/>
+      <w:r>
+        <w:t xml:space="preserve"> customisé.</w:t>
+      </w:r>
+    </w:p>
+    <w:p>
+      <w:pPr>
+        <w:spacing w:before="240" w:after="240" w:line="240" w:lineRule="auto"/>
+      </w:pPr>
+      <w:r>
+        <w:t xml:space="preserve">Tester convertir en </w:t>
+      </w:r>
+      <w:proofErr w:type="spellStart"/>
+      <w:r>
+        <w:t>json</w:t>
+      </w:r>
+      <w:proofErr w:type="spellEnd"/>
+      <w:r>
+        <w:t xml:space="preserve"> avec </w:t>
+      </w:r>
+      <w:proofErr w:type="spellStart"/>
+      <w:r>
+        <w:t>Gson</w:t>
+      </w:r>
+      <w:proofErr w:type="spellEnd"/>
+      <w:r>
+        <w:t xml:space="preserve"> et utiliser le désérialiser pour reconstruire l’objet Annonce avec les bons types d’item : terrain</w:t>
+      </w:r>
+      <w:r>
+        <w:t>.</w:t>
+      </w:r>
+    </w:p>
+    <w:p>
+      <w:pPr>
+        <w:spacing w:before="240" w:after="240" w:line="240" w:lineRule="auto"/>
+      </w:pPr>
+      <w:bookmarkStart w:id="4" w:name="_3znysh7" w:colFirst="0" w:colLast="0"/>
+      <w:bookmarkEnd w:id="4"/>
+      <w:r>
+        <w:t xml:space="preserve">Fonction : recevoir une liste des annonces d’un utilisateur, en entrée </w:t>
+      </w:r>
+      <w:proofErr w:type="spellStart"/>
+      <w:r>
+        <w:t>l’id</w:t>
+      </w:r>
+      <w:proofErr w:type="spellEnd"/>
+      <w:r>
+        <w:t xml:space="preserve"> d’utilisateur =&gt; ok avec le browser j’ai récupéré une liste.</w:t>
+      </w:r>
+    </w:p>
+    <w:p>
+      <w:pPr>
+        <w:spacing w:before="240" w:after="240" w:line="240" w:lineRule="auto"/>
+      </w:pPr>
+      <w:r>
+        <w:t>Fonction : recevoir toutes les annonces. =&gt;ok avec le browser</w:t>
+      </w:r>
+    </w:p>
+    <w:p>
+      <w:pPr>
+        <w:spacing w:before="240" w:after="240" w:line="240" w:lineRule="auto"/>
+        <w:rPr>
+          <w:b/>
+          <w:bCs/>
+        </w:rPr>
+      </w:pPr>
+      <w:r>
+        <w:rPr>
+          <w:b/>
+          <w:bCs/>
+        </w:rPr>
+        <w:t xml:space="preserve">Weekend : </w:t>
+      </w:r>
+    </w:p>
+    <w:p>
+      <w:pPr>
+        <w:spacing w:before="240" w:after="240" w:line="240" w:lineRule="auto"/>
+      </w:pPr>
+      <w:r>
+        <w:t xml:space="preserve">Merge les Annonces et mes Réservations avec Yahia </w:t>
+      </w:r>
+    </w:p>
+    <w:p>
+      <w:pPr>
+        <w:spacing w:before="240" w:after="240" w:line="240" w:lineRule="auto"/>
+      </w:pPr>
+      <w:proofErr w:type="spellStart"/>
+      <w:r>
+        <w:t>Debug</w:t>
+      </w:r>
+      <w:proofErr w:type="spellEnd"/>
+      <w:r>
+        <w:t xml:space="preserve"> Avec Yahia problème de cote Client, l’application fait une requête au page de Mes Annonces / Annonces :  le serveur a pu retourner une réponse en des liste des objets Annonces sous format d’un </w:t>
+      </w:r>
+      <w:proofErr w:type="spellStart"/>
+      <w:r>
+        <w:t>json</w:t>
+      </w:r>
+      <w:proofErr w:type="spellEnd"/>
+      <w:r>
+        <w:t>, mais l’application n’a pas pu récupérer ce fichier.</w:t>
+      </w:r>
+    </w:p>
+    <w:p>
+      <w:pPr>
+        <w:spacing w:before="240" w:after="240" w:line="240" w:lineRule="auto"/>
+      </w:pPr>
+      <w:r>
+        <w:t xml:space="preserve">En effet : Nous avons construit utiliser un </w:t>
+      </w:r>
+      <w:proofErr w:type="spellStart"/>
+      <w:r>
+        <w:t>Retrofit</w:t>
+      </w:r>
+      <w:proofErr w:type="spellEnd"/>
+      <w:r>
+        <w:t xml:space="preserve"> avec un convertisseur de </w:t>
+      </w:r>
+      <w:proofErr w:type="spellStart"/>
+      <w:r>
+        <w:t>Gson</w:t>
+      </w:r>
+      <w:proofErr w:type="spellEnd"/>
+      <w:r>
+        <w:t xml:space="preserve">, qui convertie un </w:t>
+      </w:r>
+      <w:proofErr w:type="spellStart"/>
+      <w:r>
+        <w:t>json</w:t>
+      </w:r>
+      <w:proofErr w:type="spellEnd"/>
+      <w:r>
+        <w:t xml:space="preserve"> en string à l’objet choisie. Pour convertir en une liste Annonce, nous devrons utiliser la désérialiser customisé,  </w:t>
+      </w:r>
+    </w:p>
+    <w:p>
+      <w:pPr>
+        <w:spacing w:before="240" w:after="240" w:line="240" w:lineRule="auto"/>
+      </w:pPr>
+      <w:r>
+        <w:rPr>
+          <w:u w:val="single"/>
+        </w:rPr>
+        <w:t>Lundi</w:t>
+      </w:r>
+      <w:r>
+        <w:t xml:space="preserve"> :  Régler le problème des annonces : en enlevant le </w:t>
+      </w:r>
+      <w:proofErr w:type="spellStart"/>
+      <w:r>
+        <w:t>Gson</w:t>
+      </w:r>
+      <w:proofErr w:type="spellEnd"/>
+      <w:r>
+        <w:t xml:space="preserve"> simple et récupérer un objet de type </w:t>
+      </w:r>
+      <w:proofErr w:type="spellStart"/>
+      <w:r>
+        <w:t>ReponseBody</w:t>
+      </w:r>
+      <w:proofErr w:type="spellEnd"/>
+      <w:r>
+        <w:t xml:space="preserve"> qui contient le string et on désérialise avec </w:t>
+      </w:r>
+      <w:proofErr w:type="spellStart"/>
+      <w:r>
+        <w:t>Gson</w:t>
+      </w:r>
+      <w:proofErr w:type="spellEnd"/>
+      <w:r>
+        <w:t xml:space="preserve"> customise.</w:t>
+      </w:r>
+    </w:p>
+    <w:p>
+      <w:pPr>
+        <w:spacing w:before="240" w:after="240" w:line="240" w:lineRule="auto"/>
+      </w:pPr>
+    </w:p>
+    <w:p>
+      <w:pPr>
+        <w:spacing w:before="240" w:after="240" w:line="240" w:lineRule="auto"/>
+        <w:rPr>
+          <w:b/>
+        </w:rPr>
+      </w:pPr>
+    </w:p>
+    <w:p>
+      <w:pPr>
+        <w:spacing w:before="240" w:after="240" w:line="240" w:lineRule="auto"/>
+        <w:rPr>
+          <w:b/>
+        </w:rPr>
+      </w:pPr>
+    </w:p>
+    <w:p>
+      <w:pPr>
+        <w:spacing w:before="240" w:after="240" w:line="240" w:lineRule="auto"/>
+        <w:rPr>
+          <w:b/>
+          <w:u w:val="single"/>
+        </w:rPr>
+      </w:pPr>
+      <w:bookmarkStart w:id="5" w:name="_2et92p0" w:colFirst="0" w:colLast="0"/>
+      <w:bookmarkEnd w:id="5"/>
+      <w:proofErr w:type="spellStart"/>
+      <w:r>
+        <w:rPr>
+          <w:b/>
+          <w:u w:val="single"/>
+        </w:rPr>
+        <w:lastRenderedPageBreak/>
+        <w:t>Nawfaz</w:t>
+      </w:r>
+      <w:proofErr w:type="spellEnd"/>
+      <w:r>
+        <w:rPr>
+          <w:b/>
+          <w:u w:val="single"/>
+        </w:rPr>
+        <w:t xml:space="preserve"> :</w:t>
+      </w:r>
+    </w:p>
+    <w:p>
+      <w:pPr>
+        <w:spacing w:before="240" w:after="240" w:line="240" w:lineRule="auto"/>
+      </w:pPr>
+      <w:r>
+        <w:rPr>
+          <w:u w:val="single"/>
+        </w:rPr>
+        <w:t>Première séance :</w:t>
+      </w:r>
+      <w:r>
+        <w:t xml:space="preserve"> </w:t>
+      </w:r>
+    </w:p>
+    <w:p>
+      <w:pPr>
+        <w:numPr>
+          <w:ilvl w:val="0"/>
+          <w:numId w:val="5"/>
+        </w:numPr>
         <w:pBdr>
-          <w:bottom w:val="single" w:sz="2" w:space="2" w:color="000000"/>
+          <w:top w:val="nil"/>
+          <w:left w:val="nil"/>
+          <w:bottom w:val="nil"/>
+          <w:right w:val="nil"/>
+          <w:between w:val="nil"/>
         </w:pBdr>
-        <w:spacing w:before="240" w:after="240" w:line="240" w:lineRule="auto"/>
-      </w:pPr>
-      <w:r>
-        <w:t>Lundi : mettre a jour les tables de sql en ajoutant les contraintes avec  Y</w:t>
-      </w:r>
-      <w:r>
-        <w:t>ahia</w:t>
-      </w:r>
-    </w:p>
-    <w:p>
-      <w:pPr>
-        <w:spacing w:before="240" w:after="240" w:line="240" w:lineRule="auto"/>
-      </w:pPr>
-      <w:r>
-        <w:t>mardi : hash un string, récrire les requete de sql, comprendre les fonctionnement de refrofit 2</w:t>
-      </w:r>
-    </w:p>
-    <w:p>
-      <w:pPr>
-        <w:spacing w:before="240" w:after="240" w:line="240" w:lineRule="auto"/>
-      </w:pPr>
-    </w:p>
-    <w:p>
-      <w:pPr>
-        <w:spacing w:before="240" w:after="240" w:line="240" w:lineRule="auto"/>
+        <w:spacing w:before="240" w:line="240" w:lineRule="auto"/>
+      </w:pPr>
+      <w:r>
+        <w:rPr>
+          <w:color w:val="000000"/>
+        </w:rPr>
+        <w:t>Diagramme de classe.</w:t>
+      </w:r>
+    </w:p>
+    <w:p>
+      <w:pPr>
+        <w:numPr>
+          <w:ilvl w:val="0"/>
+          <w:numId w:val="5"/>
+        </w:numPr>
+        <w:pBdr>
+          <w:top w:val="nil"/>
+          <w:left w:val="nil"/>
+          <w:bottom w:val="nil"/>
+          <w:right w:val="nil"/>
+          <w:between w:val="nil"/>
+        </w:pBdr>
+        <w:spacing w:after="240" w:line="240" w:lineRule="auto"/>
+      </w:pPr>
+      <w:r>
+        <w:rPr>
+          <w:color w:val="000000"/>
+        </w:rPr>
+        <w:t xml:space="preserve">Création des interfaces de l'application(Page </w:t>
+      </w:r>
+      <w:proofErr w:type="spellStart"/>
+      <w:r>
+        <w:rPr>
+          <w:color w:val="000000"/>
+        </w:rPr>
+        <w:t>connexion,inscription,Accueil</w:t>
+      </w:r>
+      <w:proofErr w:type="spellEnd"/>
+      <w:r>
+        <w:rPr>
+          <w:color w:val="000000"/>
+        </w:rPr>
+        <w:t>).</w:t>
+      </w:r>
+    </w:p>
+    <w:p>
+      <w:pPr>
+        <w:spacing w:before="240" w:after="240" w:line="240" w:lineRule="auto"/>
+        <w:rPr>
+          <w:u w:val="single"/>
+        </w:rPr>
+      </w:pPr>
+      <w:r>
+        <w:rPr>
+          <w:u w:val="single"/>
+        </w:rPr>
+        <w:t>Deuxième séance :</w:t>
+      </w:r>
+    </w:p>
+    <w:p>
+      <w:pPr>
+        <w:spacing w:before="240" w:after="240" w:line="240" w:lineRule="auto"/>
+      </w:pPr>
+      <w:r>
+        <w:rPr>
+          <w:u w:val="single"/>
+        </w:rPr>
+        <w:t>I</w:t>
+      </w:r>
+      <w:r>
+        <w:t xml:space="preserve">mplémentation des fonctionnalités : afficher une liste d'annonce en utilisant le design pattern Adapter qui étend la classe </w:t>
+      </w:r>
+      <w:proofErr w:type="spellStart"/>
+      <w:r>
+        <w:t>BaseAdapter</w:t>
+      </w:r>
+      <w:proofErr w:type="spellEnd"/>
+      <w:r>
+        <w:t xml:space="preserve"> (et ce dernier implémente l'interface </w:t>
+      </w:r>
+      <w:proofErr w:type="spellStart"/>
+      <w:r>
+        <w:t>ListAdapter</w:t>
+      </w:r>
+      <w:proofErr w:type="spellEnd"/>
+      <w:r>
+        <w:t xml:space="preserve">) dans </w:t>
+      </w:r>
+      <w:proofErr w:type="spellStart"/>
+      <w:r>
+        <w:t>android</w:t>
+      </w:r>
+      <w:proofErr w:type="spellEnd"/>
+      <w:r>
+        <w:t xml:space="preserve"> studio. Utilisation du design pattern </w:t>
+      </w:r>
+      <w:proofErr w:type="spellStart"/>
+      <w:r>
+        <w:t>Factory</w:t>
+      </w:r>
+      <w:proofErr w:type="spellEnd"/>
+      <w:r>
+        <w:t xml:space="preserve"> </w:t>
+      </w:r>
+      <w:proofErr w:type="spellStart"/>
+      <w:r>
+        <w:t>method</w:t>
+      </w:r>
+      <w:proofErr w:type="spellEnd"/>
+      <w:r>
+        <w:t xml:space="preserve"> pou</w:t>
+      </w:r>
+      <w:r>
+        <w:t xml:space="preserve">r créer les types d’Item (Terrain etc..) afin que cette partie de l'application soit fermé à la modification mais ouvert à l'extension. Création des classes POJO (Annonce, Terrain, Réservation, User, Item, </w:t>
+      </w:r>
+      <w:proofErr w:type="spellStart"/>
+      <w:r>
+        <w:t>FactoryItem</w:t>
+      </w:r>
+      <w:proofErr w:type="spellEnd"/>
+      <w:r>
+        <w:t xml:space="preserve"> etc.)</w:t>
+      </w:r>
+    </w:p>
+    <w:p>
+      <w:pPr>
+        <w:spacing w:before="240" w:after="240" w:line="240" w:lineRule="auto"/>
+      </w:pPr>
+      <w:r>
+        <w:rPr>
+          <w:u w:val="single"/>
+        </w:rPr>
+        <w:t>3</w:t>
+      </w:r>
+      <w:r>
+        <w:rPr>
+          <w:u w:val="single"/>
+          <w:vertAlign w:val="superscript"/>
+        </w:rPr>
+        <w:t>ème</w:t>
+      </w:r>
+      <w:r>
+        <w:rPr>
+          <w:u w:val="single"/>
+        </w:rPr>
+        <w:t xml:space="preserve"> – 6</w:t>
+      </w:r>
+      <w:r>
+        <w:rPr>
+          <w:u w:val="single"/>
+          <w:vertAlign w:val="superscript"/>
+        </w:rPr>
+        <w:t>ème</w:t>
+      </w:r>
+      <w:r>
+        <w:rPr>
+          <w:u w:val="single"/>
+        </w:rPr>
+        <w:t xml:space="preserve"> séance</w:t>
+      </w:r>
+      <w:r>
+        <w:t> : Développeme</w:t>
+      </w:r>
+      <w:r>
+        <w:t xml:space="preserve">nt de l’application </w:t>
+      </w:r>
+      <w:r>
         <w:rPr>
           <w:b/>
         </w:rPr>
-      </w:pPr>
-    </w:p>
-    <w:p>
-      <w:pPr>
-        <w:spacing w:before="240" w:after="240" w:line="240" w:lineRule="auto"/>
-        <w:rPr>
-          <w:b/>
-          <w:u w:val="single"/>
-        </w:rPr>
-      </w:pPr>
-      <w:bookmarkStart w:id="3" w:name="_30j0zll"/>
-      <w:bookmarkEnd w:id="3"/>
-      <w:r>
-        <w:rPr>
-          <w:b/>
-          <w:u w:val="single"/>
-        </w:rPr>
-        <w:t>Nawfaz :</w:t>
-      </w:r>
-    </w:p>
-    <w:p>
-      <w:pPr>
-        <w:spacing w:before="240" w:after="240" w:line="240" w:lineRule="auto"/>
-      </w:pPr>
-      <w:r>
-        <w:rPr>
-          <w:u w:val="single"/>
-        </w:rPr>
-        <w:t>Première séance :</w:t>
-      </w:r>
-      <w:r>
-        <w:t xml:space="preserve"> </w:t>
-      </w:r>
-    </w:p>
-    <w:p>
-      <w:pPr>
-        <w:pStyle w:val="Paragraphedeliste"/>
+        <w:t>côté client</w:t>
+      </w:r>
+      <w:r>
+        <w:t xml:space="preserve"> sur les parties suivantes :</w:t>
+      </w:r>
+    </w:p>
+    <w:p>
+      <w:pPr>
         <w:numPr>
           <w:ilvl w:val="0"/>
           <w:numId w:val="3"/>
         </w:numPr>
-        <w:spacing w:before="240" w:after="240"/>
-      </w:pPr>
-      <w:r>
-        <w:t>Diagramme de classe.</w:t>
-      </w:r>
-    </w:p>
-    <w:p>
-      <w:pPr>
-        <w:pStyle w:val="Paragraphedeliste"/>
+        <w:pBdr>
+          <w:top w:val="nil"/>
+          <w:left w:val="nil"/>
+          <w:bottom w:val="nil"/>
+          <w:right w:val="nil"/>
+          <w:between w:val="nil"/>
+        </w:pBdr>
+        <w:spacing w:before="240" w:line="240" w:lineRule="auto"/>
+      </w:pPr>
+      <w:r>
+        <w:rPr>
+          <w:color w:val="000000"/>
+        </w:rPr>
+        <w:t xml:space="preserve">Page de l’application : Accueil </w:t>
+      </w:r>
+      <w:r>
+        <w:rPr>
+          <w:rFonts w:ascii="Wingdings" w:eastAsia="Wingdings" w:hAnsi="Wingdings" w:cs="Wingdings"/>
+          <w:color w:val="000000"/>
+        </w:rPr>
+        <w:t>🡪</w:t>
+      </w:r>
+      <w:r>
+        <w:rPr>
+          <w:color w:val="000000"/>
+        </w:rPr>
+        <w:t xml:space="preserve"> Affiche la liste d’annonce</w:t>
+      </w:r>
+    </w:p>
+    <w:p>
+      <w:pPr>
         <w:numPr>
           <w:ilvl w:val="0"/>
           <w:numId w:val="3"/>
         </w:numPr>
-        <w:spacing w:before="240" w:after="240"/>
-      </w:pPr>
-      <w:r>
-        <w:t>Création des interfaces de l'application</w:t>
-      </w:r>
-      <w:r>
-        <w:t>(Page connexion,inscription,Accueil)</w:t>
-      </w:r>
-      <w:r>
-        <w:t>.</w:t>
-      </w:r>
-    </w:p>
-    <w:p>
-      <w:pPr>
-        <w:spacing w:before="240" w:after="240" w:line="240" w:lineRule="auto"/>
-        <w:rPr>
-          <w:u w:val="single"/>
-        </w:rPr>
-      </w:pPr>
-      <w:r>
-        <w:rPr>
-          <w:u w:val="single"/>
-        </w:rPr>
-        <w:t>Deuxième séance :</w:t>
-      </w:r>
-    </w:p>
-    <w:p>
-      <w:pPr>
-        <w:spacing w:before="240" w:after="240" w:line="240" w:lineRule="auto"/>
-      </w:pPr>
-      <w:r>
-        <w:rPr>
-          <w:u w:val="single"/>
-        </w:rPr>
-        <w:t>I</w:t>
-      </w:r>
-      <w:r>
-        <w:t xml:space="preserve">mplémentation des fonctionnalités : afficher une liste d'annonce </w:t>
-      </w:r>
-      <w:r>
-        <w:t>en utilisant le des</w:t>
-      </w:r>
-      <w:r>
-        <w:t xml:space="preserve">ign pattern Adapter qui étend la classe BaseAdapter (et ce dernier implémente l'interface ListAdapter) dans android studio. Utilisation du design pattern Factory method pour créer les types </w:t>
-      </w:r>
-      <w:r>
-        <w:t xml:space="preserve">d’Item (Terrain etc..) </w:t>
-      </w:r>
-      <w:r>
-        <w:t>afin que cette partie de l'application so</w:t>
-      </w:r>
-      <w:r>
-        <w:t xml:space="preserve">it fermé à la modification </w:t>
-      </w:r>
-      <w:r>
-        <w:lastRenderedPageBreak/>
-        <w:t>mais ouvert à l'extension.</w:t>
-      </w:r>
-      <w:r>
-        <w:t xml:space="preserve"> Création des classes POJO (Annonce, Terrain, Réservation, User</w:t>
-      </w:r>
-      <w:r>
-        <w:t>, Item, FactoryItem</w:t>
-      </w:r>
-      <w:r>
-        <w:t xml:space="preserve"> </w:t>
-      </w:r>
-      <w:r>
-        <w:t>etc.</w:t>
-      </w:r>
-      <w:r>
-        <w:t>)</w:t>
-      </w:r>
-    </w:p>
-    <w:p>
-      <w:pPr>
-        <w:spacing w:before="240" w:after="240" w:line="240" w:lineRule="auto"/>
-      </w:pPr>
-      <w:r>
-        <w:rPr>
-          <w:u w:val="single"/>
-        </w:rPr>
-        <w:t>3</w:t>
-      </w:r>
-      <w:r>
-        <w:rPr>
-          <w:u w:val="single"/>
-          <w:vertAlign w:val="superscript"/>
-        </w:rPr>
-        <w:t>ème</w:t>
-      </w:r>
-      <w:r>
-        <w:rPr>
-          <w:u w:val="single"/>
-        </w:rPr>
-        <w:t xml:space="preserve"> – 6</w:t>
-      </w:r>
-      <w:r>
-        <w:rPr>
-          <w:u w:val="single"/>
-          <w:vertAlign w:val="superscript"/>
-        </w:rPr>
-        <w:t>ème</w:t>
-      </w:r>
-      <w:r>
-        <w:rPr>
-          <w:u w:val="single"/>
-        </w:rPr>
-        <w:t xml:space="preserve"> séance</w:t>
-      </w:r>
-      <w:r>
-        <w:t xml:space="preserve"> : Développement de l’application </w:t>
-      </w:r>
-      <w:r>
-        <w:rPr>
-          <w:b/>
-        </w:rPr>
-        <w:t>côté client</w:t>
-      </w:r>
-      <w:r>
-        <w:t xml:space="preserve"> </w:t>
-      </w:r>
-      <w:r>
-        <w:t>sur les parties suivantes :</w:t>
-      </w:r>
-    </w:p>
-    <w:p>
-      <w:pPr>
-        <w:pStyle w:val="Paragraphedeliste"/>
+        <w:pBdr>
+          <w:top w:val="nil"/>
+          <w:left w:val="nil"/>
+          <w:bottom w:val="nil"/>
+          <w:right w:val="nil"/>
+          <w:between w:val="nil"/>
+        </w:pBdr>
+        <w:spacing w:line="240" w:lineRule="auto"/>
+      </w:pPr>
+      <w:r>
+        <w:rPr>
+          <w:color w:val="000000"/>
+        </w:rPr>
+        <w:t xml:space="preserve">Page de l’application : Ajouter une annonce </w:t>
+      </w:r>
+      <w:r>
+        <w:rPr>
+          <w:rFonts w:ascii="Wingdings" w:eastAsia="Wingdings" w:hAnsi="Wingdings" w:cs="Wingdings"/>
+          <w:color w:val="000000"/>
+        </w:rPr>
+        <w:t>🡪</w:t>
+      </w:r>
+      <w:r>
+        <w:rPr>
+          <w:color w:val="000000"/>
+        </w:rPr>
+        <w:t xml:space="preserve"> poster une annonce vers la base de données. (Avec Yahia côté serveur)</w:t>
+      </w:r>
+    </w:p>
+    <w:p>
+      <w:pPr>
         <w:numPr>
           <w:ilvl w:val="0"/>
-          <w:numId w:val="1"/>
+          <w:numId w:val="3"/>
         </w:numPr>
-        <w:spacing w:before="240" w:after="240"/>
-      </w:pPr>
-      <w:r>
-        <w:t>Page</w:t>
-      </w:r>
-      <w:r>
-        <w:t xml:space="preserve"> de l’application : Accueil </w:t>
-      </w:r>
-      <w:r>
-        <w:sym w:font="Wingdings" w:char="F0E0"/>
-      </w:r>
-      <w:r>
-        <w:t xml:space="preserve"> Affiche la liste d’annonce</w:t>
-      </w:r>
-    </w:p>
-    <w:p>
-      <w:pPr>
-        <w:pStyle w:val="Paragraphedeliste"/>
+        <w:pBdr>
+          <w:top w:val="nil"/>
+          <w:left w:val="nil"/>
+          <w:bottom w:val="nil"/>
+          <w:right w:val="nil"/>
+          <w:between w:val="nil"/>
+        </w:pBdr>
+        <w:spacing w:line="240" w:lineRule="auto"/>
+      </w:pPr>
+      <w:r>
+        <w:rPr>
+          <w:color w:val="000000"/>
+        </w:rPr>
+        <w:t xml:space="preserve">Page de l’application : Mes Annonces </w:t>
+      </w:r>
+      <w:r>
+        <w:rPr>
+          <w:rFonts w:ascii="Wingdings" w:eastAsia="Wingdings" w:hAnsi="Wingdings" w:cs="Wingdings"/>
+          <w:color w:val="000000"/>
+        </w:rPr>
+        <w:t>🡪</w:t>
+      </w:r>
+      <w:r>
+        <w:rPr>
+          <w:color w:val="000000"/>
+        </w:rPr>
+        <w:t xml:space="preserve"> Supprimer une annonce posté dans la base de données. (Côté serveur : Yahia)</w:t>
+      </w:r>
+    </w:p>
+    <w:p>
+      <w:pPr>
         <w:numPr>
           <w:ilvl w:val="0"/>
-          <w:numId w:val="1"/>
+          <w:numId w:val="3"/>
         </w:numPr>
-        <w:spacing w:before="240" w:after="240"/>
-      </w:pPr>
-      <w:r>
-        <w:t>Page</w:t>
-      </w:r>
-      <w:r>
-        <w:t xml:space="preserve"> de l’application : </w:t>
-      </w:r>
-      <w:r>
-        <w:t>Ajouter</w:t>
-      </w:r>
-      <w:r>
-        <w:t xml:space="preserve"> une</w:t>
-      </w:r>
-      <w:r>
-        <w:t xml:space="preserve"> annonce</w:t>
-      </w:r>
-      <w:r>
-        <w:t xml:space="preserve"> </w:t>
-      </w:r>
-      <w:r>
-        <w:sym w:font="Wingdings" w:char="F0E0"/>
-      </w:r>
-      <w:r>
-        <w:t xml:space="preserve"> </w:t>
-      </w:r>
-      <w:r>
-        <w:t>poster une annonce vers la base de données.</w:t>
-      </w:r>
-      <w:r>
-        <w:t xml:space="preserve"> (Avec Yahia côté serveur)</w:t>
-      </w:r>
-    </w:p>
-    <w:p>
-      <w:pPr>
-        <w:pStyle w:val="Paragraphedeliste"/>
+        <w:pBdr>
+          <w:top w:val="nil"/>
+          <w:left w:val="nil"/>
+          <w:bottom w:val="nil"/>
+          <w:right w:val="nil"/>
+          <w:between w:val="nil"/>
+        </w:pBdr>
+        <w:spacing w:line="240" w:lineRule="auto"/>
+      </w:pPr>
+      <w:r>
+        <w:rPr>
+          <w:color w:val="000000"/>
+        </w:rPr>
+        <w:t>Page de l’application : Rechercher des annonces et les afficher.</w:t>
+      </w:r>
+    </w:p>
+    <w:p>
+      <w:pPr>
         <w:numPr>
           <w:ilvl w:val="0"/>
-          <w:numId w:val="1"/>
+          <w:numId w:val="3"/>
         </w:numPr>
-        <w:spacing w:before="240" w:after="240"/>
-      </w:pPr>
-      <w:r>
-        <w:t xml:space="preserve">Page de l’application : </w:t>
-      </w:r>
-      <w:r>
-        <w:t>Mes Annonces</w:t>
-      </w:r>
-      <w:r>
-        <w:t xml:space="preserve"> </w:t>
-      </w:r>
-      <w:r>
-        <w:sym w:font="Wingdings" w:char="F0E0"/>
-      </w:r>
-      <w:r>
-        <w:t xml:space="preserve"> </w:t>
-      </w:r>
-      <w:r>
-        <w:t xml:space="preserve">Supprimer une annonce posté dans </w:t>
-      </w:r>
-      <w:r>
-        <w:t>la base de données. (Côté serveur : Yahia</w:t>
-      </w:r>
-      <w:r>
-        <w:t>)</w:t>
-      </w:r>
-    </w:p>
-    <w:p>
-      <w:pPr>
-        <w:pStyle w:val="Paragraphedeliste"/>
+        <w:pBdr>
+          <w:top w:val="nil"/>
+          <w:left w:val="nil"/>
+          <w:bottom w:val="nil"/>
+          <w:right w:val="nil"/>
+          <w:between w:val="nil"/>
+        </w:pBdr>
+        <w:spacing w:line="240" w:lineRule="auto"/>
+      </w:pPr>
+      <w:r>
+        <w:rPr>
+          <w:color w:val="000000"/>
+        </w:rPr>
+        <w:t>Page</w:t>
+      </w:r>
+      <w:r>
+        <w:rPr>
+          <w:color w:val="000000"/>
+        </w:rPr>
+        <w:t xml:space="preserve"> de l’application : Mes réservations </w:t>
+      </w:r>
+      <w:r>
+        <w:rPr>
+          <w:rFonts w:ascii="Wingdings" w:eastAsia="Wingdings" w:hAnsi="Wingdings" w:cs="Wingdings"/>
+          <w:color w:val="000000"/>
+        </w:rPr>
+        <w:t>🡪</w:t>
+      </w:r>
+      <w:r>
+        <w:rPr>
+          <w:color w:val="000000"/>
+        </w:rPr>
+        <w:t xml:space="preserve">afficher mes Réservations dans la </w:t>
+      </w:r>
+      <w:proofErr w:type="spellStart"/>
+      <w:r>
+        <w:rPr>
+          <w:color w:val="000000"/>
+        </w:rPr>
+        <w:t>listView</w:t>
+      </w:r>
+      <w:proofErr w:type="spellEnd"/>
+    </w:p>
+    <w:p>
+      <w:pPr>
         <w:numPr>
           <w:ilvl w:val="0"/>
-          <w:numId w:val="1"/>
+          <w:numId w:val="3"/>
         </w:numPr>
-        <w:spacing w:before="240" w:after="240"/>
-      </w:pPr>
-      <w:r>
-        <w:t xml:space="preserve">Page de l’application : Rechercher </w:t>
-      </w:r>
-      <w:r>
-        <w:t>des</w:t>
-      </w:r>
-      <w:r>
-        <w:t xml:space="preserve"> annonce</w:t>
-      </w:r>
-      <w:r>
-        <w:t>s et les afficher</w:t>
-      </w:r>
-      <w:r>
-        <w:t>.</w:t>
-      </w:r>
-    </w:p>
-    <w:p>
-      <w:pPr>
-        <w:pStyle w:val="Paragraphedeliste"/>
+        <w:pBdr>
+          <w:top w:val="nil"/>
+          <w:left w:val="nil"/>
+          <w:bottom w:val="nil"/>
+          <w:right w:val="nil"/>
+          <w:between w:val="nil"/>
+        </w:pBdr>
+        <w:spacing w:line="240" w:lineRule="auto"/>
+      </w:pPr>
+      <w:r>
+        <w:rPr>
+          <w:color w:val="000000"/>
+        </w:rPr>
+        <w:t xml:space="preserve">Page de l’application : Réserver une annonce </w:t>
+      </w:r>
+      <w:r>
+        <w:rPr>
+          <w:rFonts w:ascii="Wingdings" w:eastAsia="Wingdings" w:hAnsi="Wingdings" w:cs="Wingdings"/>
+          <w:color w:val="000000"/>
+        </w:rPr>
+        <w:t>🡪</w:t>
+      </w:r>
+      <w:r>
+        <w:rPr>
+          <w:color w:val="000000"/>
+        </w:rPr>
+        <w:t xml:space="preserve"> Envoie un objet </w:t>
+      </w:r>
+      <w:proofErr w:type="spellStart"/>
+      <w:r>
+        <w:rPr>
+          <w:color w:val="000000"/>
+        </w:rPr>
+        <w:t>Reservation</w:t>
+      </w:r>
+      <w:proofErr w:type="spellEnd"/>
+      <w:r>
+        <w:rPr>
+          <w:color w:val="000000"/>
+        </w:rPr>
+        <w:t xml:space="preserve"> vers la base en format </w:t>
+      </w:r>
+      <w:proofErr w:type="spellStart"/>
+      <w:r>
+        <w:rPr>
+          <w:color w:val="000000"/>
+        </w:rPr>
+        <w:t>Json</w:t>
+      </w:r>
+      <w:proofErr w:type="spellEnd"/>
+      <w:r>
+        <w:rPr>
+          <w:color w:val="000000"/>
+        </w:rPr>
+        <w:t>. (Avec Yahia côté serveur).</w:t>
+      </w:r>
+    </w:p>
+    <w:p>
+      <w:pPr>
         <w:numPr>
           <w:ilvl w:val="0"/>
-          <w:numId w:val="1"/>
+          <w:numId w:val="3"/>
         </w:numPr>
+        <w:pBdr>
+          <w:top w:val="nil"/>
+          <w:left w:val="nil"/>
+          <w:bottom w:val="nil"/>
+          <w:right w:val="nil"/>
+          <w:between w:val="nil"/>
+        </w:pBdr>
+        <w:spacing w:after="240" w:line="240" w:lineRule="auto"/>
+      </w:pPr>
+      <w:r>
+        <w:rPr>
+          <w:color w:val="000000"/>
+        </w:rPr>
+        <w:t>Page de l’application : Supprimer une rése</w:t>
+      </w:r>
+      <w:r>
+        <w:rPr>
+          <w:color w:val="000000"/>
+        </w:rPr>
+        <w:t xml:space="preserve">rvation </w:t>
+      </w:r>
+      <w:r>
+        <w:rPr>
+          <w:rFonts w:ascii="Wingdings" w:eastAsia="Wingdings" w:hAnsi="Wingdings" w:cs="Wingdings"/>
+          <w:color w:val="000000"/>
+        </w:rPr>
+        <w:t>🡪</w:t>
+      </w:r>
+      <w:r>
+        <w:rPr>
+          <w:color w:val="000000"/>
+        </w:rPr>
+        <w:t xml:space="preserve"> Envoie d’un objet Réservation sous format </w:t>
+      </w:r>
+      <w:proofErr w:type="spellStart"/>
+      <w:r>
+        <w:rPr>
+          <w:color w:val="000000"/>
+        </w:rPr>
+        <w:t>Json</w:t>
+      </w:r>
+      <w:proofErr w:type="spellEnd"/>
+      <w:r>
+        <w:rPr>
+          <w:color w:val="000000"/>
+        </w:rPr>
+        <w:t xml:space="preserve"> vers le serveur pour supprimer une réservation.(Avec Yahia côté Serveur)</w:t>
+      </w:r>
+    </w:p>
+    <w:p>
+      <w:pPr>
         <w:spacing w:before="240" w:after="240"/>
       </w:pPr>
       <w:r>
-        <w:t>Page de l’application : Mes réservations </w:t>
-      </w:r>
-      <w:r>
-        <w:sym w:font="Wingdings" w:char="F0E0"/>
-      </w:r>
-      <w:r>
-        <w:t>afficher mes Réservations dans la listView</w:t>
-      </w:r>
-    </w:p>
-    <w:p>
-      <w:pPr>
-        <w:pStyle w:val="Paragraphedeliste"/>
+        <w:t>Rédaction du rapport sur les parties suivantes :</w:t>
+      </w:r>
+    </w:p>
+    <w:p>
+      <w:pPr>
         <w:numPr>
           <w:ilvl w:val="0"/>
-          <w:numId w:val="1"/>
+          <w:numId w:val="4"/>
         </w:numPr>
-        <w:spacing w:before="240" w:after="240"/>
-      </w:pPr>
-      <w:r>
-        <w:t xml:space="preserve">Page de l’application : Réserver une annonce </w:t>
-      </w:r>
-      <w:r>
-        <w:sym w:font="Wingdings" w:char="F0E0"/>
-      </w:r>
-      <w:r>
-        <w:t xml:space="preserve"> Envoie un objet </w:t>
-      </w:r>
-      <w:r>
-        <w:t>Reservation</w:t>
-      </w:r>
-      <w:r>
-        <w:t xml:space="preserve"> vers la base en format Json. (Avec Yahia côté serveur).</w:t>
-      </w:r>
-    </w:p>
-    <w:p>
-      <w:pPr>
-        <w:pStyle w:val="Paragraphedeliste"/>
+        <w:pBdr>
+          <w:top w:val="nil"/>
+          <w:left w:val="nil"/>
+          <w:bottom w:val="nil"/>
+          <w:right w:val="nil"/>
+          <w:between w:val="nil"/>
+        </w:pBdr>
+        <w:spacing w:before="240" w:line="240" w:lineRule="auto"/>
+      </w:pPr>
+      <w:r>
+        <w:rPr>
+          <w:color w:val="000000"/>
+        </w:rPr>
+        <w:t xml:space="preserve">Application </w:t>
+      </w:r>
+      <w:proofErr w:type="spellStart"/>
+      <w:r>
+        <w:rPr>
+          <w:color w:val="000000"/>
+        </w:rPr>
+        <w:t>MySport</w:t>
+      </w:r>
+      <w:proofErr w:type="spellEnd"/>
+      <w:r>
+        <w:rPr>
+          <w:color w:val="000000"/>
+        </w:rPr>
+        <w:t xml:space="preserve"> (Introduction)</w:t>
+      </w:r>
+    </w:p>
+    <w:p>
+      <w:pPr>
         <w:numPr>
           <w:ilvl w:val="0"/>
-          <w:numId w:val="1"/>
+          <w:numId w:val="4"/>
         </w:numPr>
-        <w:spacing w:before="240" w:after="240"/>
-      </w:pPr>
-      <w:r>
-        <w:t xml:space="preserve">Page de l’application : Supprimer une réservation </w:t>
-      </w:r>
-      <w:r>
-        <w:sym w:font="Wingdings" w:char="F0E0"/>
-      </w:r>
-      <w:r>
-        <w:t xml:space="preserve"> Envoie d’un objet Réservation sous format Json vers le serveur pour supprimer une réservation.(Avec Yahia côté Serveur)</w:t>
-      </w:r>
-    </w:p>
-    <w:p>
-      <w:pPr>
-        <w:spacing w:before="240" w:after="240"/>
-      </w:pPr>
-      <w:r>
-        <w:t>Rédaction du rapport sur les parties suivantes :</w:t>
-      </w:r>
-    </w:p>
-    <w:p>
-      <w:pPr>
-        <w:pStyle w:val="Paragraphedeliste"/>
+        <w:pBdr>
+          <w:top w:val="nil"/>
+          <w:left w:val="nil"/>
+          <w:bottom w:val="nil"/>
+          <w:right w:val="nil"/>
+          <w:between w:val="nil"/>
+        </w:pBdr>
+        <w:spacing w:line="240" w:lineRule="auto"/>
+      </w:pPr>
+      <w:r>
+        <w:rPr>
+          <w:color w:val="000000"/>
+        </w:rPr>
+        <w:t>Cahier de Charge</w:t>
+      </w:r>
+    </w:p>
+    <w:p>
+      <w:pPr>
         <w:numPr>
           <w:ilvl w:val="0"/>
-          <w:numId w:val="2"/>
+          <w:numId w:val="4"/>
         </w:numPr>
-        <w:spacing w:before="240" w:after="240"/>
-      </w:pPr>
-      <w:r>
-        <w:t>Application MySport (</w:t>
-      </w:r>
-      <w:bookmarkStart w:id="4" w:name="_GoBack"/>
-      <w:bookmarkEnd w:id="4"/>
-      <w:r>
-        <w:t>Introduction)</w:t>
-      </w:r>
-    </w:p>
-    <w:p>
-      <w:pPr>
-        <w:pStyle w:val="Paragraphedeliste"/>
-        <w:numPr>
-          <w:ilvl w:val="0"/>
-          <w:numId w:val="2"/>
-        </w:numPr>
-        <w:spacing w:before="240" w:after="240"/>
-      </w:pPr>
-      <w:r>
-        <w:t>Cahier de Charge</w:t>
-      </w:r>
-    </w:p>
-    <w:p>
-      <w:pPr>
-        <w:pStyle w:val="Paragraphedeliste"/>
-        <w:numPr>
-          <w:ilvl w:val="0"/>
-          <w:numId w:val="2"/>
-        </w:numPr>
-        <w:spacing w:before="240" w:after="240"/>
-      </w:pPr>
-      <w:r>
+        <w:pBdr>
+          <w:top w:val="nil"/>
+          <w:left w:val="nil"/>
+          <w:bottom w:val="nil"/>
+          <w:right w:val="nil"/>
+          <w:between w:val="nil"/>
+        </w:pBdr>
+        <w:spacing w:after="240" w:line="240" w:lineRule="auto"/>
+      </w:pPr>
+      <w:r>
+        <w:rPr>
+          <w:color w:val="000000"/>
+        </w:rPr>
         <w:t>Les Design pattern</w:t>
       </w:r>
     </w:p>
@@ -1468,20 +2575,131 @@
       <w:pgMar w:top="1440" w:right="1440" w:bottom="1440" w:left="1440" w:header="0" w:footer="0" w:gutter="0"/>
       <w:pgNumType w:start="1"/>
       <w:cols w:space="720"/>
-      <w:formProt w:val="0"/>
-      <w:docGrid w:linePitch="100" w:charSpace="4096"/>
     </w:sectPr>
   </w:body>
 </w:document>
 </file>
 
 <file path=word/numbering.xml><?xml version="1.0" encoding="utf-8"?>
-<w:numbering xmlns:wpc="http://schemas.microsoft.com/office/word/2010/wordprocessingCanvas" xmlns:cx="http://schemas.microsoft.com/office/drawing/2014/chartex" xmlns:mc="http://schemas.openxmlformats.org/markup-compatibility/2006" xmlns:o="urn:schemas-microsoft-com:office:office" xmlns:r="http://schemas.openxmlformats.org/officeDocument/2006/relationships" xmlns:m="http://schemas.openxmlformats.org/officeDocument/2006/math" xmlns:v="urn:schemas-microsoft-com:vml" xmlns:wp14="http://schemas.microsoft.com/office/word/2010/wordprocessingDrawing" xmlns:wp="http://schemas.openxmlformats.org/drawingml/2006/wordprocessingDrawing" xmlns:w10="urn:schemas-microsoft-com:office:word" xmlns:w="http://schemas.openxmlformats.org/wordprocessingml/2006/main" xmlns:w14="http://schemas.microsoft.com/office/word/2010/wordml" xmlns:w15="http://schemas.microsoft.com/office/word/2012/wordml" xmlns:w16se="http://schemas.microsoft.com/office/word/2015/wordml/symex" xmlns:wpg="http://schemas.microsoft.com/office/word/2010/wordprocessingGroup" xmlns:wpi="http://schemas.microsoft.com/office/word/2010/wordprocessingInk" xmlns:wne="http://schemas.microsoft.com/office/word/2006/wordml" xmlns:wps="http://schemas.microsoft.com/office/word/2010/wordprocessingShape" mc:Ignorable="w14 w15 w16se wp14">
+<w:numbering xmlns:wpc="http://schemas.microsoft.com/office/word/2010/wordprocessingCanvas" xmlns:cx="http://schemas.microsoft.com/office/drawing/2014/chartex" xmlns:cx1="http://schemas.microsoft.com/office/drawing/2015/9/8/chartex" xmlns:cx2="http://schemas.microsoft.com/office/drawing/2015/10/21/chartex" xmlns:cx3="http://schemas.microsoft.com/office/drawing/2016/5/9/chartex" xmlns:cx4="http://schemas.microsoft.com/office/drawing/2016/5/10/chartex" xmlns:cx5="http://schemas.microsoft.com/office/drawing/2016/5/11/chartex" xmlns:cx6="http://schemas.microsoft.com/office/drawing/2016/5/12/chartex" xmlns:cx7="http://schemas.microsoft.com/office/drawing/2016/5/13/chartex" xmlns:cx8="http://schemas.microsoft.com/office/drawing/2016/5/14/chartex" xmlns:mc="http://schemas.openxmlformats.org/markup-compatibility/2006" xmlns:aink="http://schemas.microsoft.com/office/drawing/2016/ink" xmlns:am3d="http://schemas.microsoft.com/office/drawing/2017/model3d" xmlns:o="urn:schemas-microsoft-com:office:office" xmlns:r="http://schemas.openxmlformats.org/officeDocument/2006/relationships" xmlns:m="http://schemas.openxmlformats.org/officeDocument/2006/math" xmlns:v="urn:schemas-microsoft-com:vml" xmlns:wp14="http://schemas.microsoft.com/office/word/2010/wordprocessingDrawing" xmlns:wp="http://schemas.openxmlformats.org/drawingml/2006/wordprocessingDrawing" xmlns:w10="urn:schemas-microsoft-com:office:word" xmlns:w="http://schemas.openxmlformats.org/wordprocessingml/2006/main" xmlns:w14="http://schemas.microsoft.com/office/word/2010/wordml" xmlns:w15="http://schemas.microsoft.com/office/word/2012/wordml" xmlns:w16cid="http://schemas.microsoft.com/office/word/2016/wordml/cid" xmlns:w16se="http://schemas.microsoft.com/office/word/2015/wordml/symex" xmlns:wpg="http://schemas.microsoft.com/office/word/2010/wordprocessingGroup" xmlns:wpi="http://schemas.microsoft.com/office/word/2010/wordprocessingInk" xmlns:wne="http://schemas.microsoft.com/office/word/2006/wordml" xmlns:wps="http://schemas.microsoft.com/office/word/2010/wordprocessingShape" mc:Ignorable="w14 w15 w16se w16cid wp14">
   <w:abstractNum w:abstractNumId="0" w15:restartNumberingAfterBreak="0">
-    <w:nsid w:val="227B7DC9"/>
-    <w:multiLevelType w:val="hybridMultilevel"/>
-    <w:tmpl w:val="7AE087C4"/>
-    <w:lvl w:ilvl="0" w:tplc="040C000F">
+    <w:nsid w:val="14A64E7A"/>
+    <w:multiLevelType w:val="multilevel"/>
+    <w:tmpl w:val="B2EEF16E"/>
+    <w:lvl w:ilvl="0">
+      <w:start w:val="1"/>
+      <w:numFmt w:val="bullet"/>
+      <w:lvlText w:val="-"/>
+      <w:lvlJc w:val="left"/>
+      <w:pPr>
+        <w:ind w:left="720" w:hanging="360"/>
+      </w:pPr>
+      <w:rPr>
+        <w:u w:val="none"/>
+      </w:rPr>
+    </w:lvl>
+    <w:lvl w:ilvl="1">
+      <w:start w:val="1"/>
+      <w:numFmt w:val="bullet"/>
+      <w:lvlText w:val="-"/>
+      <w:lvlJc w:val="left"/>
+      <w:pPr>
+        <w:ind w:left="1440" w:hanging="360"/>
+      </w:pPr>
+      <w:rPr>
+        <w:u w:val="none"/>
+      </w:rPr>
+    </w:lvl>
+    <w:lvl w:ilvl="2">
+      <w:start w:val="1"/>
+      <w:numFmt w:val="bullet"/>
+      <w:lvlText w:val="-"/>
+      <w:lvlJc w:val="left"/>
+      <w:pPr>
+        <w:ind w:left="2160" w:hanging="360"/>
+      </w:pPr>
+      <w:rPr>
+        <w:u w:val="none"/>
+      </w:rPr>
+    </w:lvl>
+    <w:lvl w:ilvl="3">
+      <w:start w:val="1"/>
+      <w:numFmt w:val="bullet"/>
+      <w:lvlText w:val="-"/>
+      <w:lvlJc w:val="left"/>
+      <w:pPr>
+        <w:ind w:left="2880" w:hanging="360"/>
+      </w:pPr>
+      <w:rPr>
+        <w:u w:val="none"/>
+      </w:rPr>
+    </w:lvl>
+    <w:lvl w:ilvl="4">
+      <w:start w:val="1"/>
+      <w:numFmt w:val="bullet"/>
+      <w:lvlText w:val="-"/>
+      <w:lvlJc w:val="left"/>
+      <w:pPr>
+        <w:ind w:left="3600" w:hanging="360"/>
+      </w:pPr>
+      <w:rPr>
+        <w:u w:val="none"/>
+      </w:rPr>
+    </w:lvl>
+    <w:lvl w:ilvl="5">
+      <w:start w:val="1"/>
+      <w:numFmt w:val="bullet"/>
+      <w:lvlText w:val="-"/>
+      <w:lvlJc w:val="left"/>
+      <w:pPr>
+        <w:ind w:left="4320" w:hanging="360"/>
+      </w:pPr>
+      <w:rPr>
+        <w:u w:val="none"/>
+      </w:rPr>
+    </w:lvl>
+    <w:lvl w:ilvl="6">
+      <w:start w:val="1"/>
+      <w:numFmt w:val="bullet"/>
+      <w:lvlText w:val="-"/>
+      <w:lvlJc w:val="left"/>
+      <w:pPr>
+        <w:ind w:left="5040" w:hanging="360"/>
+      </w:pPr>
+      <w:rPr>
+        <w:u w:val="none"/>
+      </w:rPr>
+    </w:lvl>
+    <w:lvl w:ilvl="7">
+      <w:start w:val="1"/>
+      <w:numFmt w:val="bullet"/>
+      <w:lvlText w:val="-"/>
+      <w:lvlJc w:val="left"/>
+      <w:pPr>
+        <w:ind w:left="5760" w:hanging="360"/>
+      </w:pPr>
+      <w:rPr>
+        <w:u w:val="none"/>
+      </w:rPr>
+    </w:lvl>
+    <w:lvl w:ilvl="8">
+      <w:start w:val="1"/>
+      <w:numFmt w:val="bullet"/>
+      <w:lvlText w:val="-"/>
+      <w:lvlJc w:val="left"/>
+      <w:pPr>
+        <w:ind w:left="6480" w:hanging="360"/>
+      </w:pPr>
+      <w:rPr>
+        <w:u w:val="none"/>
+      </w:rPr>
+    </w:lvl>
+  </w:abstractNum>
+  <w:abstractNum w:abstractNumId="1" w15:restartNumberingAfterBreak="0">
+    <w:nsid w:val="215901EF"/>
+    <w:multiLevelType w:val="multilevel"/>
+    <w:tmpl w:val="CB4CAC12"/>
+    <w:lvl w:ilvl="0">
       <w:start w:val="1"/>
       <w:numFmt w:val="decimal"/>
       <w:lvlText w:val="%1."/>
@@ -1489,11 +2707,8 @@
       <w:pPr>
         <w:ind w:left="720" w:hanging="360"/>
       </w:pPr>
-      <w:rPr>
-        <w:rFonts w:hint="default"/>
-      </w:rPr>
-    </w:lvl>
-    <w:lvl w:ilvl="1" w:tplc="040C0019" w:tentative="1">
+    </w:lvl>
+    <w:lvl w:ilvl="1">
       <w:start w:val="1"/>
       <w:numFmt w:val="lowerLetter"/>
       <w:lvlText w:val="%2."/>
@@ -1502,7 +2717,7 @@
         <w:ind w:left="1440" w:hanging="360"/>
       </w:pPr>
     </w:lvl>
-    <w:lvl w:ilvl="2" w:tplc="040C001B" w:tentative="1">
+    <w:lvl w:ilvl="2">
       <w:start w:val="1"/>
       <w:numFmt w:val="lowerRoman"/>
       <w:lvlText w:val="%3."/>
@@ -1511,7 +2726,7 @@
         <w:ind w:left="2160" w:hanging="180"/>
       </w:pPr>
     </w:lvl>
-    <w:lvl w:ilvl="3" w:tplc="040C000F" w:tentative="1">
+    <w:lvl w:ilvl="3">
       <w:start w:val="1"/>
       <w:numFmt w:val="decimal"/>
       <w:lvlText w:val="%4."/>
@@ -1520,7 +2735,7 @@
         <w:ind w:left="2880" w:hanging="360"/>
       </w:pPr>
     </w:lvl>
-    <w:lvl w:ilvl="4" w:tplc="040C0019" w:tentative="1">
+    <w:lvl w:ilvl="4">
       <w:start w:val="1"/>
       <w:numFmt w:val="lowerLetter"/>
       <w:lvlText w:val="%5."/>
@@ -1529,7 +2744,7 @@
         <w:ind w:left="3600" w:hanging="360"/>
       </w:pPr>
     </w:lvl>
-    <w:lvl w:ilvl="5" w:tplc="040C001B" w:tentative="1">
+    <w:lvl w:ilvl="5">
       <w:start w:val="1"/>
       <w:numFmt w:val="lowerRoman"/>
       <w:lvlText w:val="%6."/>
@@ -1538,7 +2753,7 @@
         <w:ind w:left="4320" w:hanging="180"/>
       </w:pPr>
     </w:lvl>
-    <w:lvl w:ilvl="6" w:tplc="040C000F" w:tentative="1">
+    <w:lvl w:ilvl="6">
       <w:start w:val="1"/>
       <w:numFmt w:val="decimal"/>
       <w:lvlText w:val="%7."/>
@@ -1547,7 +2762,7 @@
         <w:ind w:left="5040" w:hanging="360"/>
       </w:pPr>
     </w:lvl>
-    <w:lvl w:ilvl="7" w:tplc="040C0019" w:tentative="1">
+    <w:lvl w:ilvl="7">
       <w:start w:val="1"/>
       <w:numFmt w:val="lowerLetter"/>
       <w:lvlText w:val="%8."/>
@@ -1556,7 +2771,7 @@
         <w:ind w:left="5760" w:hanging="360"/>
       </w:pPr>
     </w:lvl>
-    <w:lvl w:ilvl="8" w:tplc="040C001B" w:tentative="1">
+    <w:lvl w:ilvl="8">
       <w:start w:val="1"/>
       <w:numFmt w:val="lowerRoman"/>
       <w:lvlText w:val="%9."/>
@@ -1566,11 +2781,124 @@
       </w:pPr>
     </w:lvl>
   </w:abstractNum>
-  <w:abstractNum w:abstractNumId="1" w15:restartNumberingAfterBreak="0">
-    <w:nsid w:val="497E2FAB"/>
-    <w:multiLevelType w:val="hybridMultilevel"/>
-    <w:tmpl w:val="A008FCF2"/>
-    <w:lvl w:ilvl="0" w:tplc="040C000F">
+  <w:abstractNum w:abstractNumId="2" w15:restartNumberingAfterBreak="0">
+    <w:nsid w:val="3B766BA1"/>
+    <w:multiLevelType w:val="multilevel"/>
+    <w:tmpl w:val="C0C6F658"/>
+    <w:lvl w:ilvl="0">
+      <w:start w:val="9"/>
+      <w:numFmt w:val="bullet"/>
+      <w:lvlText w:val="⇨"/>
+      <w:lvlJc w:val="left"/>
+      <w:pPr>
+        <w:ind w:left="720" w:hanging="360"/>
+      </w:pPr>
+      <w:rPr>
+        <w:rFonts w:ascii="Noto Sans Symbols" w:eastAsia="Noto Sans Symbols" w:hAnsi="Noto Sans Symbols" w:cs="Noto Sans Symbols"/>
+      </w:rPr>
+    </w:lvl>
+    <w:lvl w:ilvl="1">
+      <w:start w:val="1"/>
+      <w:numFmt w:val="bullet"/>
+      <w:lvlText w:val="o"/>
+      <w:lvlJc w:val="left"/>
+      <w:pPr>
+        <w:ind w:left="1440" w:hanging="360"/>
+      </w:pPr>
+      <w:rPr>
+        <w:rFonts w:ascii="Courier New" w:eastAsia="Courier New" w:hAnsi="Courier New" w:cs="Courier New"/>
+      </w:rPr>
+    </w:lvl>
+    <w:lvl w:ilvl="2">
+      <w:start w:val="1"/>
+      <w:numFmt w:val="bullet"/>
+      <w:lvlText w:val="▪"/>
+      <w:lvlJc w:val="left"/>
+      <w:pPr>
+        <w:ind w:left="2160" w:hanging="360"/>
+      </w:pPr>
+      <w:rPr>
+        <w:rFonts w:ascii="Noto Sans Symbols" w:eastAsia="Noto Sans Symbols" w:hAnsi="Noto Sans Symbols" w:cs="Noto Sans Symbols"/>
+      </w:rPr>
+    </w:lvl>
+    <w:lvl w:ilvl="3">
+      <w:start w:val="1"/>
+      <w:numFmt w:val="bullet"/>
+      <w:lvlText w:val="●"/>
+      <w:lvlJc w:val="left"/>
+      <w:pPr>
+        <w:ind w:left="2880" w:hanging="360"/>
+      </w:pPr>
+      <w:rPr>
+        <w:rFonts w:ascii="Noto Sans Symbols" w:eastAsia="Noto Sans Symbols" w:hAnsi="Noto Sans Symbols" w:cs="Noto Sans Symbols"/>
+      </w:rPr>
+    </w:lvl>
+    <w:lvl w:ilvl="4">
+      <w:start w:val="1"/>
+      <w:numFmt w:val="bullet"/>
+      <w:lvlText w:val="o"/>
+      <w:lvlJc w:val="left"/>
+      <w:pPr>
+        <w:ind w:left="3600" w:hanging="360"/>
+      </w:pPr>
+      <w:rPr>
+        <w:rFonts w:ascii="Courier New" w:eastAsia="Courier New" w:hAnsi="Courier New" w:cs="Courier New"/>
+      </w:rPr>
+    </w:lvl>
+    <w:lvl w:ilvl="5">
+      <w:start w:val="1"/>
+      <w:numFmt w:val="bullet"/>
+      <w:lvlText w:val="▪"/>
+      <w:lvlJc w:val="left"/>
+      <w:pPr>
+        <w:ind w:left="4320" w:hanging="360"/>
+      </w:pPr>
+      <w:rPr>
+        <w:rFonts w:ascii="Noto Sans Symbols" w:eastAsia="Noto Sans Symbols" w:hAnsi="Noto Sans Symbols" w:cs="Noto Sans Symbols"/>
+      </w:rPr>
+    </w:lvl>
+    <w:lvl w:ilvl="6">
+      <w:start w:val="1"/>
+      <w:numFmt w:val="bullet"/>
+      <w:lvlText w:val="●"/>
+      <w:lvlJc w:val="left"/>
+      <w:pPr>
+        <w:ind w:left="5040" w:hanging="360"/>
+      </w:pPr>
+      <w:rPr>
+        <w:rFonts w:ascii="Noto Sans Symbols" w:eastAsia="Noto Sans Symbols" w:hAnsi="Noto Sans Symbols" w:cs="Noto Sans Symbols"/>
+      </w:rPr>
+    </w:lvl>
+    <w:lvl w:ilvl="7">
+      <w:start w:val="1"/>
+      <w:numFmt w:val="bullet"/>
+      <w:lvlText w:val="o"/>
+      <w:lvlJc w:val="left"/>
+      <w:pPr>
+        <w:ind w:left="5760" w:hanging="360"/>
+      </w:pPr>
+      <w:rPr>
+        <w:rFonts w:ascii="Courier New" w:eastAsia="Courier New" w:hAnsi="Courier New" w:cs="Courier New"/>
+      </w:rPr>
+    </w:lvl>
+    <w:lvl w:ilvl="8">
+      <w:start w:val="1"/>
+      <w:numFmt w:val="bullet"/>
+      <w:lvlText w:val="▪"/>
+      <w:lvlJc w:val="left"/>
+      <w:pPr>
+        <w:ind w:left="6480" w:hanging="360"/>
+      </w:pPr>
+      <w:rPr>
+        <w:rFonts w:ascii="Noto Sans Symbols" w:eastAsia="Noto Sans Symbols" w:hAnsi="Noto Sans Symbols" w:cs="Noto Sans Symbols"/>
+      </w:rPr>
+    </w:lvl>
+  </w:abstractNum>
+  <w:abstractNum w:abstractNumId="3" w15:restartNumberingAfterBreak="0">
+    <w:nsid w:val="5EAD4E2D"/>
+    <w:multiLevelType w:val="multilevel"/>
+    <w:tmpl w:val="C428D696"/>
+    <w:lvl w:ilvl="0">
       <w:start w:val="1"/>
       <w:numFmt w:val="decimal"/>
       <w:lvlText w:val="%1."/>
@@ -1578,11 +2906,8 @@
       <w:pPr>
         <w:ind w:left="720" w:hanging="360"/>
       </w:pPr>
-      <w:rPr>
-        <w:rFonts w:hint="default"/>
-      </w:rPr>
-    </w:lvl>
-    <w:lvl w:ilvl="1" w:tplc="040C0019" w:tentative="1">
+    </w:lvl>
+    <w:lvl w:ilvl="1">
       <w:start w:val="1"/>
       <w:numFmt w:val="lowerLetter"/>
       <w:lvlText w:val="%2."/>
@@ -1591,7 +2916,7 @@
         <w:ind w:left="1440" w:hanging="360"/>
       </w:pPr>
     </w:lvl>
-    <w:lvl w:ilvl="2" w:tplc="040C001B" w:tentative="1">
+    <w:lvl w:ilvl="2">
       <w:start w:val="1"/>
       <w:numFmt w:val="lowerRoman"/>
       <w:lvlText w:val="%3."/>
@@ -1600,7 +2925,7 @@
         <w:ind w:left="2160" w:hanging="180"/>
       </w:pPr>
     </w:lvl>
-    <w:lvl w:ilvl="3" w:tplc="040C000F" w:tentative="1">
+    <w:lvl w:ilvl="3">
       <w:start w:val="1"/>
       <w:numFmt w:val="decimal"/>
       <w:lvlText w:val="%4."/>
@@ -1609,7 +2934,7 @@
         <w:ind w:left="2880" w:hanging="360"/>
       </w:pPr>
     </w:lvl>
-    <w:lvl w:ilvl="4" w:tplc="040C0019" w:tentative="1">
+    <w:lvl w:ilvl="4">
       <w:start w:val="1"/>
       <w:numFmt w:val="lowerLetter"/>
       <w:lvlText w:val="%5."/>
@@ -1618,7 +2943,7 @@
         <w:ind w:left="3600" w:hanging="360"/>
       </w:pPr>
     </w:lvl>
-    <w:lvl w:ilvl="5" w:tplc="040C001B" w:tentative="1">
+    <w:lvl w:ilvl="5">
       <w:start w:val="1"/>
       <w:numFmt w:val="lowerRoman"/>
       <w:lvlText w:val="%6."/>
@@ -1627,7 +2952,7 @@
         <w:ind w:left="4320" w:hanging="180"/>
       </w:pPr>
     </w:lvl>
-    <w:lvl w:ilvl="6" w:tplc="040C000F" w:tentative="1">
+    <w:lvl w:ilvl="6">
       <w:start w:val="1"/>
       <w:numFmt w:val="decimal"/>
       <w:lvlText w:val="%7."/>
@@ -1636,7 +2961,7 @@
         <w:ind w:left="5040" w:hanging="360"/>
       </w:pPr>
     </w:lvl>
-    <w:lvl w:ilvl="7" w:tplc="040C0019" w:tentative="1">
+    <w:lvl w:ilvl="7">
       <w:start w:val="1"/>
       <w:numFmt w:val="lowerLetter"/>
       <w:lvlText w:val="%8."/>
@@ -1645,7 +2970,7 @@
         <w:ind w:left="5760" w:hanging="360"/>
       </w:pPr>
     </w:lvl>
-    <w:lvl w:ilvl="8" w:tplc="040C001B" w:tentative="1">
+    <w:lvl w:ilvl="8">
       <w:start w:val="1"/>
       <w:numFmt w:val="lowerRoman"/>
       <w:lvlText w:val="%9."/>
@@ -1655,11 +2980,11 @@
       </w:pPr>
     </w:lvl>
   </w:abstractNum>
-  <w:abstractNum w:abstractNumId="2" w15:restartNumberingAfterBreak="0">
-    <w:nsid w:val="7EC76428"/>
-    <w:multiLevelType w:val="hybridMultilevel"/>
-    <w:tmpl w:val="61464F1A"/>
-    <w:lvl w:ilvl="0" w:tplc="040C000F">
+  <w:abstractNum w:abstractNumId="4" w15:restartNumberingAfterBreak="0">
+    <w:nsid w:val="788B4B69"/>
+    <w:multiLevelType w:val="multilevel"/>
+    <w:tmpl w:val="5D16AEE6"/>
+    <w:lvl w:ilvl="0">
       <w:start w:val="1"/>
       <w:numFmt w:val="decimal"/>
       <w:lvlText w:val="%1."/>
@@ -1667,11 +2992,8 @@
       <w:pPr>
         <w:ind w:left="720" w:hanging="360"/>
       </w:pPr>
-      <w:rPr>
-        <w:rFonts w:hint="default"/>
-      </w:rPr>
-    </w:lvl>
-    <w:lvl w:ilvl="1" w:tplc="040C0019" w:tentative="1">
+    </w:lvl>
+    <w:lvl w:ilvl="1">
       <w:start w:val="1"/>
       <w:numFmt w:val="lowerLetter"/>
       <w:lvlText w:val="%2."/>
@@ -1680,7 +3002,7 @@
         <w:ind w:left="1440" w:hanging="360"/>
       </w:pPr>
     </w:lvl>
-    <w:lvl w:ilvl="2" w:tplc="040C001B" w:tentative="1">
+    <w:lvl w:ilvl="2">
       <w:start w:val="1"/>
       <w:numFmt w:val="lowerRoman"/>
       <w:lvlText w:val="%3."/>
@@ -1689,7 +3011,7 @@
         <w:ind w:left="2160" w:hanging="180"/>
       </w:pPr>
     </w:lvl>
-    <w:lvl w:ilvl="3" w:tplc="040C000F" w:tentative="1">
+    <w:lvl w:ilvl="3">
       <w:start w:val="1"/>
       <w:numFmt w:val="decimal"/>
       <w:lvlText w:val="%4."/>
@@ -1698,7 +3020,7 @@
         <w:ind w:left="2880" w:hanging="360"/>
       </w:pPr>
     </w:lvl>
-    <w:lvl w:ilvl="4" w:tplc="040C0019" w:tentative="1">
+    <w:lvl w:ilvl="4">
       <w:start w:val="1"/>
       <w:numFmt w:val="lowerLetter"/>
       <w:lvlText w:val="%5."/>
@@ -1707,7 +3029,7 @@
         <w:ind w:left="3600" w:hanging="360"/>
       </w:pPr>
     </w:lvl>
-    <w:lvl w:ilvl="5" w:tplc="040C001B" w:tentative="1">
+    <w:lvl w:ilvl="5">
       <w:start w:val="1"/>
       <w:numFmt w:val="lowerRoman"/>
       <w:lvlText w:val="%6."/>
@@ -1716,7 +3038,7 @@
         <w:ind w:left="4320" w:hanging="180"/>
       </w:pPr>
     </w:lvl>
-    <w:lvl w:ilvl="6" w:tplc="040C000F" w:tentative="1">
+    <w:lvl w:ilvl="6">
       <w:start w:val="1"/>
       <w:numFmt w:val="decimal"/>
       <w:lvlText w:val="%7."/>
@@ -1725,7 +3047,7 @@
         <w:ind w:left="5040" w:hanging="360"/>
       </w:pPr>
     </w:lvl>
-    <w:lvl w:ilvl="7" w:tplc="040C0019" w:tentative="1">
+    <w:lvl w:ilvl="7">
       <w:start w:val="1"/>
       <w:numFmt w:val="lowerLetter"/>
       <w:lvlText w:val="%8."/>
@@ -1734,7 +3056,7 @@
         <w:ind w:left="5760" w:hanging="360"/>
       </w:pPr>
     </w:lvl>
-    <w:lvl w:ilvl="8" w:tplc="040C001B" w:tentative="1">
+    <w:lvl w:ilvl="8">
       <w:start w:val="1"/>
       <w:numFmt w:val="lowerRoman"/>
       <w:lvlText w:val="%9."/>
@@ -1745,30 +3067,41 @@
     </w:lvl>
   </w:abstractNum>
   <w:num w:numId="1">
-    <w:abstractNumId w:val="1"/>
+    <w:abstractNumId w:val="2"/>
   </w:num>
   <w:num w:numId="2">
-    <w:abstractNumId w:val="2"/>
+    <w:abstractNumId w:val="0"/>
   </w:num>
   <w:num w:numId="3">
-    <w:abstractNumId w:val="0"/>
+    <w:abstractNumId w:val="3"/>
+  </w:num>
+  <w:num w:numId="4">
+    <w:abstractNumId w:val="4"/>
+  </w:num>
+  <w:num w:numId="5">
+    <w:abstractNumId w:val="1"/>
   </w:num>
 </w:numbering>
 </file>
 
 <file path=word/styles.xml><?xml version="1.0" encoding="utf-8"?>
-<w:styles xmlns:mc="http://schemas.openxmlformats.org/markup-compatibility/2006" xmlns:r="http://schemas.openxmlformats.org/officeDocument/2006/relationships" xmlns:w="http://schemas.openxmlformats.org/wordprocessingml/2006/main" xmlns:w14="http://schemas.microsoft.com/office/word/2010/wordml" xmlns:w15="http://schemas.microsoft.com/office/word/2012/wordml" xmlns:w16se="http://schemas.microsoft.com/office/word/2015/wordml/symex" mc:Ignorable="w14 w15 w16se">
+<w:styles xmlns:mc="http://schemas.openxmlformats.org/markup-compatibility/2006" xmlns:r="http://schemas.openxmlformats.org/officeDocument/2006/relationships" xmlns:w="http://schemas.openxmlformats.org/wordprocessingml/2006/main" xmlns:w14="http://schemas.microsoft.com/office/word/2010/wordml" xmlns:w15="http://schemas.microsoft.com/office/word/2012/wordml" xmlns:w16cid="http://schemas.microsoft.com/office/word/2016/wordml/cid" xmlns:w16se="http://schemas.microsoft.com/office/word/2015/wordml/symex" mc:Ignorable="w14 w15 w16se w16cid">
   <w:docDefaults>
     <w:rPrDefault>
       <w:rPr>
         <w:rFonts w:ascii="Arial" w:eastAsia="Arial" w:hAnsi="Arial" w:cs="Arial"/>
+        <w:sz w:val="22"/>
         <w:szCs w:val="22"/>
-        <w:lang w:val="fr-FR" w:eastAsia="zh-CN" w:bidi="hi-IN"/>
+        <w:lang w:val="fr-FR" w:eastAsia="zh-CN" w:bidi="ar-SA"/>
       </w:rPr>
     </w:rPrDefault>
-    <w:pPrDefault/>
+    <w:pPrDefault>
+      <w:pPr>
+        <w:spacing w:line="276" w:lineRule="auto"/>
+      </w:pPr>
+    </w:pPrDefault>
   </w:docDefaults>
-  <w:latentStyles w:defLockedState="0" w:defUIPriority="99" w:defSemiHidden="0" w:defUnhideWhenUsed="0" w:defQFormat="0" w:count="371">
+  <w:latentStyles w:defLockedState="0" w:defUIPriority="99" w:defSemiHidden="0" w:defUnhideWhenUsed="0" w:defQFormat="0" w:count="376">
     <w:lsdException w:name="Normal" w:uiPriority="0" w:qFormat="1"/>
     <w:lsdException w:name="heading 1" w:uiPriority="9" w:qFormat="1"/>
     <w:lsdException w:name="heading 2" w:semiHidden="1" w:uiPriority="9" w:unhideWhenUsed="1" w:qFormat="1"/>
@@ -2140,16 +3473,15 @@
     <w:lsdException w:name="List Table 5 Dark Accent 6" w:uiPriority="50"/>
     <w:lsdException w:name="List Table 6 Colorful Accent 6" w:uiPriority="51"/>
     <w:lsdException w:name="List Table 7 Colorful Accent 6" w:uiPriority="52"/>
+    <w:lsdException w:name="Mention" w:semiHidden="1" w:unhideWhenUsed="1"/>
+    <w:lsdException w:name="Smart Hyperlink" w:semiHidden="1" w:unhideWhenUsed="1"/>
+    <w:lsdException w:name="Hashtag" w:semiHidden="1" w:unhideWhenUsed="1"/>
+    <w:lsdException w:name="Unresolved Mention" w:semiHidden="1" w:unhideWhenUsed="1"/>
+    <w:lsdException w:name="Smart Link" w:semiHidden="1" w:unhideWhenUsed="1"/>
   </w:latentStyles>
   <w:style w:type="paragraph" w:default="1" w:styleId="Normal">
     <w:name w:val="Normal"/>
     <w:qFormat/>
-    <w:pPr>
-      <w:spacing w:line="276" w:lineRule="auto"/>
-    </w:pPr>
-    <w:rPr>
-      <w:sz w:val="22"/>
-    </w:rPr>
   </w:style>
   <w:style w:type="paragraph" w:styleId="Titre1">
     <w:name w:val="heading 1"/>
@@ -2297,6 +3629,33 @@
     <w:semiHidden/>
     <w:unhideWhenUsed/>
   </w:style>
+  <w:style w:type="table" w:customStyle="1" w:styleId="TableNormal">
+    <w:name w:val="Table Normal"/>
+    <w:tblPr>
+      <w:tblCellMar>
+        <w:top w:w="0" w:type="dxa"/>
+        <w:left w:w="0" w:type="dxa"/>
+        <w:bottom w:w="0" w:type="dxa"/>
+        <w:right w:w="0" w:type="dxa"/>
+      </w:tblCellMar>
+    </w:tblPr>
+  </w:style>
+  <w:style w:type="paragraph" w:styleId="Titre">
+    <w:name w:val="Title"/>
+    <w:basedOn w:val="LO-normal"/>
+    <w:next w:val="Normal"/>
+    <w:uiPriority w:val="10"/>
+    <w:qFormat/>
+    <w:pPr>
+      <w:keepNext/>
+      <w:keepLines/>
+      <w:spacing w:after="60"/>
+    </w:pPr>
+    <w:rPr>
+      <w:sz w:val="52"/>
+      <w:szCs w:val="52"/>
+    </w:rPr>
+  </w:style>
   <w:style w:type="character" w:customStyle="1" w:styleId="CorpsdetexteCar">
     <w:name w:val="Corps de texte Car"/>
     <w:basedOn w:val="Policepardfaut"/>
@@ -2411,36 +3770,24 @@
   <w:style w:type="paragraph" w:customStyle="1" w:styleId="LO-normal">
     <w:name w:val="LO-normal"/>
     <w:qFormat/>
-    <w:rPr>
-      <w:sz w:val="22"/>
-    </w:rPr>
-  </w:style>
-  <w:style w:type="paragraph" w:styleId="Titre">
-    <w:name w:val="Title"/>
-    <w:basedOn w:val="LO-normal"/>
-    <w:next w:val="Normal"/>
-    <w:uiPriority w:val="10"/>
-    <w:qFormat/>
-    <w:pPr>
-      <w:keepNext/>
-      <w:keepLines/>
-      <w:spacing w:after="60"/>
-    </w:pPr>
-    <w:rPr>
-      <w:sz w:val="52"/>
-      <w:szCs w:val="52"/>
-    </w:rPr>
   </w:style>
   <w:style w:type="paragraph" w:styleId="Sous-titre">
     <w:name w:val="Subtitle"/>
-    <w:basedOn w:val="LO-normal"/>
+    <w:basedOn w:val="Normal"/>
     <w:next w:val="Normal"/>
     <w:uiPriority w:val="11"/>
     <w:qFormat/>
     <w:pPr>
       <w:keepNext/>
       <w:keepLines/>
-      <w:spacing w:after="320"/>
+      <w:pBdr>
+        <w:top w:val="nil"/>
+        <w:left w:val="nil"/>
+        <w:bottom w:val="nil"/>
+        <w:right w:val="nil"/>
+        <w:between w:val="nil"/>
+      </w:pBdr>
+      <w:spacing w:after="320" w:line="240" w:lineRule="auto"/>
     </w:pPr>
     <w:rPr>
       <w:color w:val="666666"/>
@@ -2521,6 +3868,19 @@
         <w:insideH w:val="single" w:sz="4" w:space="0" w:color="auto"/>
         <w:insideV w:val="single" w:sz="4" w:space="0" w:color="auto"/>
       </w:tblBorders>
+    </w:tblPr>
+  </w:style>
+  <w:style w:type="table" w:customStyle="1" w:styleId="a">
+    <w:basedOn w:val="TableNormal"/>
+    <w:tblPr>
+      <w:tblStyleRowBandSize w:val="1"/>
+      <w:tblStyleColBandSize w:val="1"/>
+      <w:tblCellMar>
+        <w:top w:w="0" w:type="dxa"/>
+        <w:left w:w="115" w:type="dxa"/>
+        <w:bottom w:w="0" w:type="dxa"/>
+        <w:right w:w="115" w:type="dxa"/>
+      </w:tblCellMar>
     </w:tblPr>
   </w:style>
 </w:styles>

</xml_diff>